<commit_message>
Updates: von Kossa stain SOP
Added table outlining fully optimized protocol. Will add sections in future updates with catalog numbers, prep steps, and troubleshooting guide
</commit_message>
<xml_diff>
--- a/Histology/Staining/Von_Kossa_Calcium_Staining/VonKossaStainSOP_SigmaAldrich.docx
+++ b/Histology/Staining/Von_Kossa_Calcium_Staining/VonKossaStainSOP_SigmaAldrich.docx
@@ -2310,8 +2310,17 @@
           <w:color w:val="231F20"/>
           <w:spacing w:val="-2"/>
         </w:rPr>
-        <w:t xml:space="preserve"> Kossa</w:t>
-      </w:r>
+        <w:t xml:space="preserve"> </w:t>
+      </w:r>
+      <w:proofErr w:type="spellStart"/>
+      <w:r>
+        <w:rPr>
+          <w:color w:val="231F20"/>
+          <w:spacing w:val="-2"/>
+        </w:rPr>
+        <w:t>Kossa</w:t>
+      </w:r>
+      <w:proofErr w:type="spellEnd"/>
     </w:p>
     <w:p>
       <w:pPr>
@@ -3189,8 +3198,18 @@
                                       <w:spacing w:val="-2"/>
                                       <w:sz w:val="14"/>
                                     </w:rPr>
-                                    <w:t>red-aluminium</w:t>
-                                  </w:r>
+                                    <w:t>red-</w:t>
+                                  </w:r>
+                                  <w:proofErr w:type="spellStart"/>
+                                  <w:r>
+                                    <w:rPr>
+                                      <w:color w:val="231F20"/>
+                                      <w:spacing w:val="-2"/>
+                                      <w:sz w:val="14"/>
+                                    </w:rPr>
+                                    <w:t>aluminium</w:t>
+                                  </w:r>
+                                  <w:proofErr w:type="spellEnd"/>
                                   <w:r>
                                     <w:rPr>
                                       <w:color w:val="231F20"/>
@@ -4155,6 +4174,7 @@
                                     </w:rPr>
                                     <w:t xml:space="preserve"> </w:t>
                                   </w:r>
+                                  <w:proofErr w:type="spellStart"/>
                                   <w:r>
                                     <w:rPr>
                                       <w:color w:val="231F20"/>
@@ -4162,6 +4182,7 @@
                                     </w:rPr>
                                     <w:t>Entellan</w:t>
                                   </w:r>
+                                  <w:proofErr w:type="spellEnd"/>
                                   <w:r>
                                     <w:rPr>
                                       <w:color w:val="231F20"/>
@@ -4938,8 +4959,18 @@
                                 <w:spacing w:val="-2"/>
                                 <w:sz w:val="14"/>
                               </w:rPr>
-                              <w:t>red-aluminium</w:t>
-                            </w:r>
+                              <w:t>red-</w:t>
+                            </w:r>
+                            <w:proofErr w:type="spellStart"/>
+                            <w:r>
+                              <w:rPr>
+                                <w:color w:val="231F20"/>
+                                <w:spacing w:val="-2"/>
+                                <w:sz w:val="14"/>
+                              </w:rPr>
+                              <w:t>aluminium</w:t>
+                            </w:r>
+                            <w:proofErr w:type="spellEnd"/>
                             <w:r>
                               <w:rPr>
                                 <w:color w:val="231F20"/>
@@ -5904,6 +5935,7 @@
                               </w:rPr>
                               <w:t xml:space="preserve"> </w:t>
                             </w:r>
+                            <w:proofErr w:type="spellStart"/>
                             <w:r>
                               <w:rPr>
                                 <w:color w:val="231F20"/>
@@ -5911,6 +5943,7 @@
                               </w:rPr>
                               <w:t>Entellan</w:t>
                             </w:r>
+                            <w:proofErr w:type="spellEnd"/>
                             <w:r>
                               <w:rPr>
                                 <w:color w:val="231F20"/>
@@ -6619,18 +6652,35 @@
         </w:rPr>
         <w:t xml:space="preserve"> </w:t>
       </w:r>
-      <w:r>
-        <w:rPr>
-          <w:color w:val="231F20"/>
-        </w:rPr>
-        <w:t xml:space="preserve">solu- </w:t>
-      </w:r>
+      <w:proofErr w:type="spellStart"/>
+      <w:r>
+        <w:rPr>
+          <w:color w:val="231F20"/>
+        </w:rPr>
+        <w:t>solu</w:t>
+      </w:r>
+      <w:proofErr w:type="spellEnd"/>
+      <w:r>
+        <w:rPr>
+          <w:color w:val="231F20"/>
+        </w:rPr>
+        <w:t xml:space="preserve">- </w:t>
+      </w:r>
+      <w:proofErr w:type="spellStart"/>
       <w:r>
         <w:rPr>
           <w:color w:val="231F20"/>
           <w:spacing w:val="-2"/>
         </w:rPr>
-        <w:t>tions.</w:t>
+        <w:t>tions</w:t>
+      </w:r>
+      <w:proofErr w:type="spellEnd"/>
+      <w:r>
+        <w:rPr>
+          <w:color w:val="231F20"/>
+          <w:spacing w:val="-2"/>
+        </w:rPr>
+        <w:t>.</w:t>
       </w:r>
     </w:p>
     <w:p>
@@ -6665,8 +6715,6 @@
         </w:rPr>
         <w:t xml:space="preserve"> </w:t>
       </w:r>
-      <w:bookmarkStart w:id="0" w:name="_GoBack"/>
-      <w:bookmarkEnd w:id="0"/>
       <w:r>
         <w:rPr>
           <w:color w:val="231F20"/>
@@ -7345,12 +7393,14 @@
         </w:rPr>
         <w:t xml:space="preserve"> </w:t>
       </w:r>
+      <w:proofErr w:type="spellStart"/>
       <w:r>
         <w:rPr>
           <w:color w:val="231F20"/>
         </w:rPr>
         <w:t>Kossa</w:t>
       </w:r>
+      <w:proofErr w:type="spellEnd"/>
       <w:r>
         <w:rPr>
           <w:color w:val="231F20"/>
@@ -7410,11 +7460,33 @@
         </w:rPr>
         <w:t xml:space="preserve"> </w:t>
       </w:r>
-      <w:r>
-        <w:rPr>
-          <w:color w:val="231F20"/>
-        </w:rPr>
-        <w:t>microcalcifica- tion” is used for human-medical cell diagnosis and serves the purpose</w:t>
+      <w:proofErr w:type="spellStart"/>
+      <w:r>
+        <w:rPr>
+          <w:color w:val="231F20"/>
+        </w:rPr>
+        <w:t>microcalcifica</w:t>
+      </w:r>
+      <w:proofErr w:type="spellEnd"/>
+      <w:r>
+        <w:rPr>
+          <w:color w:val="231F20"/>
+        </w:rPr>
+        <w:t xml:space="preserve">- </w:t>
+      </w:r>
+      <w:proofErr w:type="spellStart"/>
+      <w:r>
+        <w:rPr>
+          <w:color w:val="231F20"/>
+        </w:rPr>
+        <w:t>tion</w:t>
+      </w:r>
+      <w:proofErr w:type="spellEnd"/>
+      <w:r>
+        <w:rPr>
+          <w:color w:val="231F20"/>
+        </w:rPr>
+        <w:t>” is used for human-medical cell diagnosis and serves the purpose</w:t>
       </w:r>
       <w:r>
         <w:rPr>
@@ -7720,7 +7792,21 @@
         <w:rPr>
           <w:color w:val="231F20"/>
         </w:rPr>
-        <w:t>sec- tions of e.</w:t>
+        <w:t xml:space="preserve">sec- </w:t>
+      </w:r>
+      <w:proofErr w:type="spellStart"/>
+      <w:r>
+        <w:rPr>
+          <w:color w:val="231F20"/>
+        </w:rPr>
+        <w:t>tions</w:t>
+      </w:r>
+      <w:proofErr w:type="spellEnd"/>
+      <w:r>
+        <w:rPr>
+          <w:color w:val="231F20"/>
+        </w:rPr>
+        <w:t xml:space="preserve"> of e.</w:t>
       </w:r>
       <w:r>
         <w:rPr>
@@ -7755,6 +7841,7 @@
         </w:rPr>
         <w:t xml:space="preserve"> </w:t>
       </w:r>
+      <w:proofErr w:type="gramStart"/>
       <w:r>
         <w:rPr>
           <w:color w:val="231F20"/>
@@ -7774,6 +7861,7 @@
         </w:rPr>
         <w:t>plating</w:t>
       </w:r>
+      <w:proofErr w:type="gramEnd"/>
       <w:r>
         <w:rPr>
           <w:color w:val="231F20"/>
@@ -7833,12 +7921,14 @@
         </w:rPr>
         <w:t xml:space="preserve"> </w:t>
       </w:r>
+      <w:proofErr w:type="spellStart"/>
       <w:r>
         <w:rPr>
           <w:color w:val="231F20"/>
         </w:rPr>
         <w:t>Kossa</w:t>
       </w:r>
+      <w:proofErr w:type="spellEnd"/>
       <w:r>
         <w:rPr>
           <w:color w:val="231F20"/>
@@ -8006,13 +8096,7 @@
         <w:rPr>
           <w:color w:val="231F20"/>
         </w:rPr>
-        <w:t>a</w:t>
-      </w:r>
-      <w:r>
-        <w:rPr>
-          <w:color w:val="231F20"/>
-        </w:rPr>
-        <w:t>re</w:t>
+        <w:t>are</w:t>
       </w:r>
       <w:r>
         <w:rPr>
@@ -8103,7 +8187,21 @@
         <w:rPr>
           <w:color w:val="231F20"/>
         </w:rPr>
-        <w:t>Unstained structures are relatively low in contrast and are extremely diffi- cult</w:t>
+        <w:t xml:space="preserve">Unstained structures are relatively low in contrast and are extremely </w:t>
+      </w:r>
+      <w:proofErr w:type="spellStart"/>
+      <w:r>
+        <w:rPr>
+          <w:color w:val="231F20"/>
+        </w:rPr>
+        <w:t>diffi</w:t>
+      </w:r>
+      <w:proofErr w:type="spellEnd"/>
+      <w:r>
+        <w:rPr>
+          <w:color w:val="231F20"/>
+        </w:rPr>
+        <w:t>- cult</w:t>
       </w:r>
       <w:r>
         <w:rPr>
@@ -8246,13 +8344,7 @@
         <w:rPr>
           <w:color w:val="231F20"/>
         </w:rPr>
-        <w:t>the staining solutions help the authorized and qualified investigator to better define the form and structure in such cases. Further examinations may be necessary to reach a definitive diagno</w:t>
-      </w:r>
-      <w:r>
-        <w:rPr>
-          <w:color w:val="231F20"/>
-        </w:rPr>
-        <w:t>sis.</w:t>
+        <w:t>the staining solutions help the authorized and qualified investigator to better define the form and structure in such cases. Further examinations may be necessary to reach a definitive diagnosis.</w:t>
       </w:r>
     </w:p>
     <w:p>
@@ -8438,12 +8530,28 @@
         </w:rPr>
         <w:t xml:space="preserve"> </w:t>
       </w:r>
-      <w:r>
-        <w:rPr>
-          <w:color w:val="231F20"/>
-        </w:rPr>
-        <w:t>phos- phate</w:t>
-      </w:r>
+      <w:proofErr w:type="spellStart"/>
+      <w:r>
+        <w:rPr>
+          <w:color w:val="231F20"/>
+        </w:rPr>
+        <w:t>phos</w:t>
+      </w:r>
+      <w:proofErr w:type="spellEnd"/>
+      <w:r>
+        <w:rPr>
+          <w:color w:val="231F20"/>
+        </w:rPr>
+        <w:t xml:space="preserve">- </w:t>
+      </w:r>
+      <w:proofErr w:type="spellStart"/>
+      <w:r>
+        <w:rPr>
+          <w:color w:val="231F20"/>
+        </w:rPr>
+        <w:t>phate</w:t>
+      </w:r>
+      <w:proofErr w:type="spellEnd"/>
       <w:r>
         <w:rPr>
           <w:color w:val="231F20"/>
@@ -9152,6 +9260,7 @@
         </w:rPr>
         <w:t xml:space="preserve">von </w:t>
       </w:r>
+      <w:proofErr w:type="spellStart"/>
       <w:r>
         <w:rPr>
           <w:color w:val="231F20"/>
@@ -9159,6 +9268,7 @@
         </w:rPr>
         <w:t>Kossa</w:t>
       </w:r>
+      <w:proofErr w:type="spellEnd"/>
     </w:p>
     <w:p>
       <w:pPr>
@@ -9477,7 +9587,21 @@
           <w:color w:val="231F20"/>
         </w:rPr>
         <w:tab/>
-        <w:t>Nuclear fast red-aluminium sulfate</w:t>
+        <w:t>Nuclear fast red-</w:t>
+      </w:r>
+      <w:proofErr w:type="spellStart"/>
+      <w:r>
+        <w:rPr>
+          <w:color w:val="231F20"/>
+        </w:rPr>
+        <w:t>aluminium</w:t>
+      </w:r>
+      <w:proofErr w:type="spellEnd"/>
+      <w:r>
+        <w:rPr>
+          <w:color w:val="231F20"/>
+        </w:rPr>
+        <w:t xml:space="preserve"> sulfate</w:t>
       </w:r>
       <w:r>
         <w:rPr>
@@ -9533,12 +9657,14 @@
       <w:pPr>
         <w:pStyle w:val="Heading1"/>
       </w:pPr>
+      <w:proofErr w:type="gramStart"/>
       <w:r>
         <w:rPr>
           <w:color w:val="231F20"/>
         </w:rPr>
         <w:t>Additionally</w:t>
       </w:r>
+      <w:proofErr w:type="gramEnd"/>
       <w:r>
         <w:rPr>
           <w:color w:val="231F20"/>
@@ -10048,12 +10174,21 @@
         </w:rPr>
         <w:t xml:space="preserve">Suitable instruments must be used for taking samples and their </w:t>
       </w:r>
+      <w:proofErr w:type="spellStart"/>
       <w:r>
         <w:rPr>
           <w:color w:val="231F20"/>
           <w:spacing w:val="-2"/>
         </w:rPr>
-        <w:t>prepara-</w:t>
+        <w:t>prepara</w:t>
+      </w:r>
+      <w:proofErr w:type="spellEnd"/>
+      <w:r>
+        <w:rPr>
+          <w:color w:val="231F20"/>
+          <w:spacing w:val="-2"/>
+        </w:rPr>
+        <w:t>-</w:t>
       </w:r>
     </w:p>
     <w:p>
@@ -10062,11 +10197,19 @@
         <w:spacing w:line="165" w:lineRule="exact"/>
         <w:ind w:left="143"/>
       </w:pPr>
-      <w:r>
-        <w:rPr>
-          <w:color w:val="231F20"/>
-        </w:rPr>
-        <w:t>tion.</w:t>
+      <w:proofErr w:type="spellStart"/>
+      <w:r>
+        <w:rPr>
+          <w:color w:val="231F20"/>
+        </w:rPr>
+        <w:t>tion</w:t>
+      </w:r>
+      <w:proofErr w:type="spellEnd"/>
+      <w:r>
+        <w:rPr>
+          <w:color w:val="231F20"/>
+        </w:rPr>
+        <w:t>.</w:t>
       </w:r>
       <w:r>
         <w:rPr>
@@ -10288,7 +10431,21 @@
         <w:rPr>
           <w:color w:val="231F20"/>
         </w:rPr>
-        <w:t>in- structions for use must be observed.</w:t>
+        <w:t xml:space="preserve">in- </w:t>
+      </w:r>
+      <w:proofErr w:type="spellStart"/>
+      <w:r>
+        <w:rPr>
+          <w:color w:val="231F20"/>
+        </w:rPr>
+        <w:t>structions</w:t>
+      </w:r>
+      <w:proofErr w:type="spellEnd"/>
+      <w:r>
+        <w:rPr>
+          <w:color w:val="231F20"/>
+        </w:rPr>
+        <w:t xml:space="preserve"> for use must be observed.</w:t>
       </w:r>
     </w:p>
     <w:p>
@@ -10433,7 +10590,35 @@
         <w:rPr>
           <w:color w:val="231F20"/>
         </w:rPr>
-        <w:t>The reagents of the Silver plating kit acc. to von Kossa - for detection of microcalcification used for silver plating are ready-to-use, dilution of the solutions</w:t>
+        <w:t xml:space="preserve">The reagents of the </w:t>
+      </w:r>
+      <w:proofErr w:type="gramStart"/>
+      <w:r>
+        <w:rPr>
+          <w:color w:val="231F20"/>
+        </w:rPr>
+        <w:t>Silver plating</w:t>
+      </w:r>
+      <w:proofErr w:type="gramEnd"/>
+      <w:r>
+        <w:rPr>
+          <w:color w:val="231F20"/>
+        </w:rPr>
+        <w:t xml:space="preserve"> kit acc. to von </w:t>
+      </w:r>
+      <w:proofErr w:type="spellStart"/>
+      <w:r>
+        <w:rPr>
+          <w:color w:val="231F20"/>
+        </w:rPr>
+        <w:t>Kossa</w:t>
+      </w:r>
+      <w:proofErr w:type="spellEnd"/>
+      <w:r>
+        <w:rPr>
+          <w:color w:val="231F20"/>
+        </w:rPr>
+        <w:t xml:space="preserve"> - for detection of microcalcification used for silver plating are ready-to-use, dilution of the solutions</w:t>
       </w:r>
       <w:r>
         <w:rPr>
@@ -10910,8 +11095,16 @@
         <w:rPr>
           <w:color w:val="231F20"/>
         </w:rPr>
-        <w:t>, Entellan</w:t>
-      </w:r>
+        <w:t xml:space="preserve">, </w:t>
+      </w:r>
+      <w:proofErr w:type="spellStart"/>
+      <w:r>
+        <w:rPr>
+          <w:color w:val="231F20"/>
+        </w:rPr>
+        <w:t>Entellan</w:t>
+      </w:r>
+      <w:proofErr w:type="spellEnd"/>
       <w:r>
         <w:rPr>
           <w:color w:val="231F20"/>
@@ -12144,7 +12337,21 @@
         <w:rPr>
           <w:color w:val="231F20"/>
         </w:rPr>
-        <w:t xml:space="preserve">When using histoprocessors or automatic staining systems, please </w:t>
+        <w:t xml:space="preserve">When using </w:t>
+      </w:r>
+      <w:proofErr w:type="spellStart"/>
+      <w:r>
+        <w:rPr>
+          <w:color w:val="231F20"/>
+        </w:rPr>
+        <w:t>histoprocessors</w:t>
+      </w:r>
+      <w:proofErr w:type="spellEnd"/>
+      <w:r>
+        <w:rPr>
+          <w:color w:val="231F20"/>
+        </w:rPr>
+        <w:t xml:space="preserve"> or automatic staining systems, please </w:t>
       </w:r>
       <w:r>
         <w:rPr>
@@ -12565,7 +12772,21 @@
         <w:rPr>
           <w:color w:val="231F20"/>
         </w:rPr>
-        <w:t xml:space="preserve">This method can be supplementarily used in human </w:t>
+        <w:t xml:space="preserve">This method can be </w:t>
+      </w:r>
+      <w:proofErr w:type="spellStart"/>
+      <w:r>
+        <w:rPr>
+          <w:color w:val="231F20"/>
+        </w:rPr>
+        <w:t>supplementarily</w:t>
+      </w:r>
+      <w:proofErr w:type="spellEnd"/>
+      <w:r>
+        <w:rPr>
+          <w:color w:val="231F20"/>
+        </w:rPr>
+        <w:t xml:space="preserve"> used in human </w:t>
       </w:r>
       <w:r>
         <w:rPr>
@@ -12771,14 +12992,7 @@
           <w:color w:val="231F20"/>
           <w:spacing w:val="-2"/>
         </w:rPr>
-        <w:t>Stor</w:t>
-      </w:r>
-      <w:r>
-        <w:rPr>
-          <w:color w:val="231F20"/>
-          <w:spacing w:val="-2"/>
-        </w:rPr>
-        <w:t>age</w:t>
+        <w:t>Storage</w:t>
       </w:r>
     </w:p>
     <w:p>
@@ -12813,6 +13027,7 @@
         </w:rPr>
         <w:t xml:space="preserve"> </w:t>
       </w:r>
+      <w:proofErr w:type="gramStart"/>
       <w:r>
         <w:rPr>
           <w:color w:val="231F20"/>
@@ -12832,6 +13047,7 @@
         </w:rPr>
         <w:t>plating</w:t>
       </w:r>
+      <w:proofErr w:type="gramEnd"/>
       <w:r>
         <w:rPr>
           <w:color w:val="231F20"/>
@@ -12891,12 +13107,14 @@
         </w:rPr>
         <w:t xml:space="preserve"> </w:t>
       </w:r>
+      <w:proofErr w:type="spellStart"/>
       <w:r>
         <w:rPr>
           <w:color w:val="231F20"/>
         </w:rPr>
         <w:t>Kossa</w:t>
       </w:r>
+      <w:proofErr w:type="spellEnd"/>
       <w:r>
         <w:rPr>
           <w:color w:val="231F20"/>
@@ -12956,11 +13174,19 @@
         </w:rPr>
         <w:t xml:space="preserve"> </w:t>
       </w:r>
-      <w:r>
-        <w:rPr>
-          <w:color w:val="231F20"/>
-        </w:rPr>
-        <w:t>microcalcifi- cation at +15</w:t>
+      <w:proofErr w:type="spellStart"/>
+      <w:r>
+        <w:rPr>
+          <w:color w:val="231F20"/>
+        </w:rPr>
+        <w:t>microcalcifi</w:t>
+      </w:r>
+      <w:proofErr w:type="spellEnd"/>
+      <w:r>
+        <w:rPr>
+          <w:color w:val="231F20"/>
+        </w:rPr>
+        <w:t>- cation at +15</w:t>
       </w:r>
       <w:r>
         <w:rPr>
@@ -13043,6 +13269,7 @@
         </w:rPr>
         <w:t xml:space="preserve"> </w:t>
       </w:r>
+      <w:proofErr w:type="gramStart"/>
       <w:r>
         <w:rPr>
           <w:color w:val="231F20"/>
@@ -13062,6 +13289,7 @@
         </w:rPr>
         <w:t>plating</w:t>
       </w:r>
+      <w:proofErr w:type="gramEnd"/>
       <w:r>
         <w:rPr>
           <w:color w:val="231F20"/>
@@ -13121,12 +13349,14 @@
         </w:rPr>
         <w:t xml:space="preserve"> </w:t>
       </w:r>
+      <w:proofErr w:type="spellStart"/>
       <w:r>
         <w:rPr>
           <w:color w:val="231F20"/>
         </w:rPr>
         <w:t>Kossa</w:t>
       </w:r>
+      <w:proofErr w:type="spellEnd"/>
       <w:r>
         <w:rPr>
           <w:color w:val="231F20"/>
@@ -13831,14 +14061,7 @@
           <w:color w:val="231F20"/>
           <w:spacing w:val="-2"/>
         </w:rPr>
-        <w:t>o</w:t>
-      </w:r>
-      <w:r>
-        <w:rPr>
-          <w:color w:val="231F20"/>
-          <w:spacing w:val="-2"/>
-        </w:rPr>
-        <w:t>nly.</w:t>
+        <w:t>only.</w:t>
       </w:r>
     </w:p>
     <w:p>
@@ -14508,14 +14731,44 @@
         <w:rPr>
           <w:color w:val="231F20"/>
         </w:rPr>
-        <w:t>Used solutions and solutions that are</w:t>
-      </w:r>
-      <w:r>
-        <w:rPr>
-          <w:color w:val="231F20"/>
-        </w:rPr>
-        <w:t xml:space="preserve"> past their shelf-life must be disposed of as special waste in accordance with local guidelines. Information on dis- posal can be obtained under the Quick Link “Hints for Disposal of Microsco- py</w:t>
-      </w:r>
+        <w:t xml:space="preserve">Used solutions and solutions that are past their shelf-life must be disposed of as special waste in accordance with local guidelines. Information on dis- </w:t>
+      </w:r>
+      <w:proofErr w:type="spellStart"/>
+      <w:r>
+        <w:rPr>
+          <w:color w:val="231F20"/>
+        </w:rPr>
+        <w:t>posal</w:t>
+      </w:r>
+      <w:proofErr w:type="spellEnd"/>
+      <w:r>
+        <w:rPr>
+          <w:color w:val="231F20"/>
+        </w:rPr>
+        <w:t xml:space="preserve"> can be obtained under the Quick Link “Hints for Disposal of </w:t>
+      </w:r>
+      <w:proofErr w:type="spellStart"/>
+      <w:r>
+        <w:rPr>
+          <w:color w:val="231F20"/>
+        </w:rPr>
+        <w:t>Microsco</w:t>
+      </w:r>
+      <w:proofErr w:type="spellEnd"/>
+      <w:r>
+        <w:rPr>
+          <w:color w:val="231F20"/>
+        </w:rPr>
+        <w:t xml:space="preserve">- </w:t>
+      </w:r>
+      <w:proofErr w:type="spellStart"/>
+      <w:r>
+        <w:rPr>
+          <w:color w:val="231F20"/>
+        </w:rPr>
+        <w:t>py</w:t>
+      </w:r>
+      <w:proofErr w:type="spellEnd"/>
       <w:r>
         <w:rPr>
           <w:color w:val="231F20"/>
@@ -14620,13 +14873,7 @@
         <w:rPr>
           <w:color w:val="231F20"/>
         </w:rPr>
-        <w:t>currently applicable REGULATION (EC) No 1272/2008 on classification, labelling and packaging of substances and mixtures, amending and repealing Directives 6</w:t>
-      </w:r>
-      <w:r>
-        <w:rPr>
-          <w:color w:val="231F20"/>
-        </w:rPr>
-        <w:t>7/548/EEC</w:t>
+        <w:t>currently applicable REGULATION (EC) No 1272/2008 on classification, labelling and packaging of substances and mixtures, amending and repealing Directives 67/548/EEC</w:t>
       </w:r>
       <w:r>
         <w:rPr>
@@ -15236,6 +15483,7 @@
                                     </w:rPr>
                                     <w:t xml:space="preserve"> </w:t>
                                   </w:r>
+                                  <w:proofErr w:type="spellStart"/>
                                   <w:r>
                                     <w:rPr>
                                       <w:color w:val="231F20"/>
@@ -15244,6 +15492,7 @@
                                     </w:rPr>
                                     <w:t>Titripac</w:t>
                                   </w:r>
+                                  <w:proofErr w:type="spellEnd"/>
                                   <w:r>
                                     <w:rPr>
                                       <w:color w:val="231F20"/>
@@ -16478,6 +16727,7 @@
                                       <w:sz w:val="8"/>
                                     </w:rPr>
                                   </w:pPr>
+                                  <w:proofErr w:type="spellStart"/>
                                   <w:r>
                                     <w:rPr>
                                       <w:color w:val="231F20"/>
@@ -16486,6 +16736,7 @@
                                     </w:rPr>
                                     <w:t>Entellan</w:t>
                                   </w:r>
+                                  <w:proofErr w:type="spellEnd"/>
                                   <w:r>
                                     <w:rPr>
                                       <w:color w:val="231F20"/>
@@ -16651,6 +16902,7 @@
                                       <w:sz w:val="14"/>
                                     </w:rPr>
                                   </w:pPr>
+                                  <w:proofErr w:type="spellStart"/>
                                   <w:r>
                                     <w:rPr>
                                       <w:color w:val="231F20"/>
@@ -16658,6 +16910,7 @@
                                     </w:rPr>
                                     <w:t>Entellan</w:t>
                                   </w:r>
+                                  <w:proofErr w:type="spellEnd"/>
                                   <w:r>
                                     <w:rPr>
                                       <w:color w:val="231F20"/>
@@ -17412,6 +17665,7 @@
                                       <w:sz w:val="14"/>
                                     </w:rPr>
                                   </w:pPr>
+                                  <w:proofErr w:type="spellStart"/>
                                   <w:r>
                                     <w:rPr>
                                       <w:color w:val="231F20"/>
@@ -17419,6 +17673,7 @@
                                     </w:rPr>
                                     <w:t>Histosec</w:t>
                                   </w:r>
+                                  <w:proofErr w:type="spellEnd"/>
                                   <w:r>
                                     <w:rPr>
                                       <w:color w:val="231F20"/>
@@ -17631,6 +17886,7 @@
                                       <w:sz w:val="14"/>
                                     </w:rPr>
                                   </w:pPr>
+                                  <w:proofErr w:type="spellStart"/>
                                   <w:r>
                                     <w:rPr>
                                       <w:color w:val="231F20"/>
@@ -17638,6 +17894,7 @@
                                     </w:rPr>
                                     <w:t>Histosec</w:t>
                                   </w:r>
+                                  <w:proofErr w:type="spellEnd"/>
                                   <w:r>
                                     <w:rPr>
                                       <w:color w:val="231F20"/>
@@ -18055,6 +18312,7 @@
                               </w:rPr>
                               <w:t xml:space="preserve"> </w:t>
                             </w:r>
+                            <w:proofErr w:type="spellStart"/>
                             <w:r>
                               <w:rPr>
                                 <w:color w:val="231F20"/>
@@ -18063,6 +18321,7 @@
                               </w:rPr>
                               <w:t>Titripac</w:t>
                             </w:r>
+                            <w:proofErr w:type="spellEnd"/>
                             <w:r>
                               <w:rPr>
                                 <w:color w:val="231F20"/>
@@ -19297,6 +19556,7 @@
                                 <w:sz w:val="8"/>
                               </w:rPr>
                             </w:pPr>
+                            <w:proofErr w:type="spellStart"/>
                             <w:r>
                               <w:rPr>
                                 <w:color w:val="231F20"/>
@@ -19305,6 +19565,7 @@
                               </w:rPr>
                               <w:t>Entellan</w:t>
                             </w:r>
+                            <w:proofErr w:type="spellEnd"/>
                             <w:r>
                               <w:rPr>
                                 <w:color w:val="231F20"/>
@@ -19470,6 +19731,7 @@
                                 <w:sz w:val="14"/>
                               </w:rPr>
                             </w:pPr>
+                            <w:proofErr w:type="spellStart"/>
                             <w:r>
                               <w:rPr>
                                 <w:color w:val="231F20"/>
@@ -19477,6 +19739,7 @@
                               </w:rPr>
                               <w:t>Entellan</w:t>
                             </w:r>
+                            <w:proofErr w:type="spellEnd"/>
                             <w:r>
                               <w:rPr>
                                 <w:color w:val="231F20"/>
@@ -20231,6 +20494,7 @@
                                 <w:sz w:val="14"/>
                               </w:rPr>
                             </w:pPr>
+                            <w:proofErr w:type="spellStart"/>
                             <w:r>
                               <w:rPr>
                                 <w:color w:val="231F20"/>
@@ -20238,6 +20502,7 @@
                               </w:rPr>
                               <w:t>Histosec</w:t>
                             </w:r>
+                            <w:proofErr w:type="spellEnd"/>
                             <w:r>
                               <w:rPr>
                                 <w:color w:val="231F20"/>
@@ -20450,6 +20715,7 @@
                                 <w:sz w:val="14"/>
                               </w:rPr>
                             </w:pPr>
+                            <w:proofErr w:type="spellStart"/>
                             <w:r>
                               <w:rPr>
                                 <w:color w:val="231F20"/>
@@ -20457,6 +20723,7 @@
                               </w:rPr>
                               <w:t>Histosec</w:t>
                             </w:r>
+                            <w:proofErr w:type="spellEnd"/>
                             <w:r>
                               <w:rPr>
                                 <w:color w:val="231F20"/>
@@ -21434,7 +21701,23 @@
                 <w:color w:val="231F20"/>
                 <w:sz w:val="14"/>
               </w:rPr>
-              <w:t>detection of reticular fibres in histology</w:t>
+              <w:t xml:space="preserve">detection of reticular </w:t>
+            </w:r>
+            <w:proofErr w:type="spellStart"/>
+            <w:r>
+              <w:rPr>
+                <w:color w:val="231F20"/>
+                <w:sz w:val="14"/>
+              </w:rPr>
+              <w:t>fibres</w:t>
+            </w:r>
+            <w:proofErr w:type="spellEnd"/>
+            <w:r>
+              <w:rPr>
+                <w:color w:val="231F20"/>
+                <w:sz w:val="14"/>
+              </w:rPr>
+              <w:t xml:space="preserve"> in histology</w:t>
             </w:r>
           </w:p>
         </w:tc>
@@ -21623,12 +21906,21 @@
               </w:rPr>
               <w:t xml:space="preserve"> </w:t>
             </w:r>
+            <w:proofErr w:type="spellStart"/>
             <w:r>
               <w:rPr>
                 <w:color w:val="231F20"/>
                 <w:sz w:val="14"/>
               </w:rPr>
-              <w:t xml:space="preserve">Gomori for </w:t>
+              <w:t>Gomori</w:t>
+            </w:r>
+            <w:proofErr w:type="spellEnd"/>
+            <w:r>
+              <w:rPr>
+                <w:color w:val="231F20"/>
+                <w:sz w:val="14"/>
+              </w:rPr>
+              <w:t xml:space="preserve"> for </w:t>
             </w:r>
             <w:r>
               <w:rPr>
@@ -21757,6 +22049,7 @@
               </w:rPr>
               <w:t xml:space="preserve"> </w:t>
             </w:r>
+            <w:proofErr w:type="gramStart"/>
             <w:r>
               <w:rPr>
                 <w:color w:val="231F20"/>
@@ -21781,6 +22074,7 @@
               </w:rPr>
               <w:t>plating</w:t>
             </w:r>
+            <w:proofErr w:type="gramEnd"/>
             <w:r>
               <w:rPr>
                 <w:color w:val="231F20"/>
@@ -22446,7 +22740,21 @@
         <w:rPr>
           <w:color w:val="231F20"/>
         </w:rPr>
-        <w:t>incident has occurred, please report it to the manufacturer and/or its authorised representative and to your national authority.</w:t>
+        <w:t xml:space="preserve">incident has occurred, please report it to the manufacturer and/or its </w:t>
+      </w:r>
+      <w:proofErr w:type="spellStart"/>
+      <w:r>
+        <w:rPr>
+          <w:color w:val="231F20"/>
+        </w:rPr>
+        <w:t>authorised</w:t>
+      </w:r>
+      <w:proofErr w:type="spellEnd"/>
+      <w:r>
+        <w:rPr>
+          <w:color w:val="231F20"/>
+        </w:rPr>
+        <w:t xml:space="preserve"> representative and to your national authority.</w:t>
       </w:r>
     </w:p>
     <w:p>
@@ -22488,6 +22796,7 @@
           <w:sz w:val="14"/>
         </w:rPr>
       </w:pPr>
+      <w:proofErr w:type="spellStart"/>
       <w:r>
         <w:rPr>
           <w:color w:val="231F20"/>
@@ -22495,6 +22804,7 @@
         </w:rPr>
         <w:t>Romeis</w:t>
       </w:r>
+      <w:proofErr w:type="spellEnd"/>
       <w:r>
         <w:rPr>
           <w:color w:val="231F20"/>
@@ -22518,6 +22828,7 @@
         </w:rPr>
         <w:t xml:space="preserve"> </w:t>
       </w:r>
+      <w:proofErr w:type="spellStart"/>
       <w:r>
         <w:rPr>
           <w:color w:val="231F20"/>
@@ -22525,6 +22836,7 @@
         </w:rPr>
         <w:t>Mikroskopische</w:t>
       </w:r>
+      <w:proofErr w:type="spellEnd"/>
       <w:r>
         <w:rPr>
           <w:color w:val="231F20"/>
@@ -22578,12 +22890,21 @@
         </w:rPr>
         <w:t xml:space="preserve"> </w:t>
       </w:r>
+      <w:proofErr w:type="spellStart"/>
       <w:r>
         <w:rPr>
           <w:color w:val="231F20"/>
           <w:sz w:val="14"/>
         </w:rPr>
-        <w:t>Mulisch,</w:t>
+        <w:t>Mulisch</w:t>
+      </w:r>
+      <w:proofErr w:type="spellEnd"/>
+      <w:r>
+        <w:rPr>
+          <w:color w:val="231F20"/>
+          <w:sz w:val="14"/>
+        </w:rPr>
+        <w:t>,</w:t>
       </w:r>
       <w:r>
         <w:rPr>
@@ -22608,13 +22929,31 @@
         </w:rPr>
         <w:t xml:space="preserve"> </w:t>
       </w:r>
+      <w:proofErr w:type="spellStart"/>
       <w:r>
         <w:rPr>
           <w:color w:val="231F20"/>
           <w:sz w:val="14"/>
         </w:rPr>
-        <w:t>Welsch, 2015, Springer Spektrum, 19. Auflage</w:t>
-      </w:r>
+        <w:t>Welsch</w:t>
+      </w:r>
+      <w:proofErr w:type="spellEnd"/>
+      <w:r>
+        <w:rPr>
+          <w:color w:val="231F20"/>
+          <w:sz w:val="14"/>
+        </w:rPr>
+        <w:t xml:space="preserve">, 2015, Springer Spektrum, 19. </w:t>
+      </w:r>
+      <w:proofErr w:type="spellStart"/>
+      <w:r>
+        <w:rPr>
+          <w:color w:val="231F20"/>
+          <w:sz w:val="14"/>
+        </w:rPr>
+        <w:t>Auflage</w:t>
+      </w:r>
+      <w:proofErr w:type="spellEnd"/>
     </w:p>
     <w:p>
       <w:pPr>
@@ -22632,12 +22971,21 @@
           <w:sz w:val="14"/>
         </w:rPr>
       </w:pPr>
+      <w:proofErr w:type="spellStart"/>
       <w:r>
         <w:rPr>
           <w:color w:val="231F20"/>
           <w:sz w:val="14"/>
         </w:rPr>
-        <w:t>Histotechnik,</w:t>
+        <w:t>Histotechnik</w:t>
+      </w:r>
+      <w:proofErr w:type="spellEnd"/>
+      <w:r>
+        <w:rPr>
+          <w:color w:val="231F20"/>
+          <w:sz w:val="14"/>
+        </w:rPr>
+        <w:t>,</w:t>
       </w:r>
       <w:r>
         <w:rPr>
@@ -22737,6 +23085,7 @@
         </w:rPr>
         <w:t xml:space="preserve"> </w:t>
       </w:r>
+      <w:proofErr w:type="spellStart"/>
       <w:r>
         <w:rPr>
           <w:color w:val="231F20"/>
@@ -22745,6 +23094,7 @@
         </w:rPr>
         <w:t>Auflage</w:t>
       </w:r>
+      <w:proofErr w:type="spellEnd"/>
     </w:p>
     <w:p>
       <w:pPr>
@@ -23115,7 +23465,23 @@
           <w:color w:val="231F20"/>
           <w:sz w:val="14"/>
         </w:rPr>
-        <w:t xml:space="preserve">1981, Williams&amp;Wilkins, 4th </w:t>
+        <w:t xml:space="preserve">1981, </w:t>
+      </w:r>
+      <w:proofErr w:type="spellStart"/>
+      <w:r>
+        <w:rPr>
+          <w:color w:val="231F20"/>
+          <w:sz w:val="14"/>
+        </w:rPr>
+        <w:t>Williams&amp;Wilkins</w:t>
+      </w:r>
+      <w:proofErr w:type="spellEnd"/>
+      <w:r>
+        <w:rPr>
+          <w:color w:val="231F20"/>
+          <w:sz w:val="14"/>
+        </w:rPr>
+        <w:t xml:space="preserve">, 4th </w:t>
       </w:r>
       <w:r>
         <w:rPr>
@@ -24320,11 +24686,33 @@
         </w:rPr>
         <w:t xml:space="preserve"> </w:t>
       </w:r>
-      <w:r>
-        <w:rPr>
-          <w:color w:val="231F20"/>
-        </w:rPr>
-        <w:t>infor- mation given in the safety data sheet.</w:t>
+      <w:proofErr w:type="spellStart"/>
+      <w:r>
+        <w:rPr>
+          <w:color w:val="231F20"/>
+        </w:rPr>
+        <w:t>infor</w:t>
+      </w:r>
+      <w:proofErr w:type="spellEnd"/>
+      <w:r>
+        <w:rPr>
+          <w:color w:val="231F20"/>
+        </w:rPr>
+        <w:t xml:space="preserve">- </w:t>
+      </w:r>
+      <w:proofErr w:type="spellStart"/>
+      <w:r>
+        <w:rPr>
+          <w:color w:val="231F20"/>
+        </w:rPr>
+        <w:t>mation</w:t>
+      </w:r>
+      <w:proofErr w:type="spellEnd"/>
+      <w:r>
+        <w:rPr>
+          <w:color w:val="231F20"/>
+        </w:rPr>
+        <w:t xml:space="preserve"> given in the safety data sheet.</w:t>
       </w:r>
     </w:p>
     <w:p>
@@ -24552,12 +24940,21 @@
         </w:rPr>
         <w:t xml:space="preserve"> </w:t>
       </w:r>
+      <w:proofErr w:type="spellStart"/>
       <w:r>
         <w:rPr>
           <w:color w:val="231F20"/>
           <w:sz w:val="11"/>
         </w:rPr>
-        <w:t>KGaA,</w:t>
+        <w:t>KGaA</w:t>
+      </w:r>
+      <w:proofErr w:type="spellEnd"/>
+      <w:r>
+        <w:rPr>
+          <w:color w:val="231F20"/>
+          <w:sz w:val="11"/>
+        </w:rPr>
+        <w:t>,</w:t>
       </w:r>
       <w:r>
         <w:rPr>
@@ -24625,8 +25022,7 @@
         <w:spacing w:line="122" w:lineRule="exact"/>
         <w:ind w:left="313"/>
         <w:rPr>
-          <w:b/>
-          <w:sz w:val="11"/>
+          <w:sz w:val="12"/>
         </w:rPr>
       </w:pPr>
       <w:hyperlink r:id="rId15">
@@ -24640,15 +25036,6 @@
           <w:t>www.microscopy-products.com</w:t>
         </w:r>
       </w:hyperlink>
-    </w:p>
-    <w:p>
-      <w:pPr>
-        <w:spacing w:before="20"/>
-        <w:ind w:left="72"/>
-        <w:rPr>
-          <w:sz w:val="12"/>
-        </w:rPr>
-      </w:pPr>
       <w:r>
         <w:br w:type="column"/>
       </w:r>
@@ -24752,6 +25139,7 @@
         <w:spacing w:before="54" w:line="216" w:lineRule="auto"/>
         <w:ind w:left="6266" w:right="2248"/>
         <w:rPr>
+          <w:color w:val="231F20"/>
           <w:sz w:val="11"/>
         </w:rPr>
       </w:pPr>
@@ -25968,247 +26356,1524 @@
           <w:color w:val="231F20"/>
           <w:sz w:val="11"/>
         </w:rPr>
-        <w:t>EMD Millipore Corporation, 400 Summit Drive</w:t>
-      </w:r>
-      <w:r>
-        <w:rPr>
-          <w:color w:val="231F20"/>
-          <w:spacing w:val="40"/>
-          <w:sz w:val="11"/>
-        </w:rPr>
-        <w:t xml:space="preserve"> </w:t>
-      </w:r>
-      <w:r>
-        <w:rPr>
-          <w:color w:val="231F20"/>
-          <w:sz w:val="11"/>
-        </w:rPr>
-        <w:t>Burlington</w:t>
-      </w:r>
-      <w:r>
-        <w:rPr>
-          <w:color w:val="231F20"/>
-          <w:spacing w:val="-10"/>
-          <w:sz w:val="11"/>
-        </w:rPr>
-        <w:t xml:space="preserve"> </w:t>
-      </w:r>
-      <w:r>
-        <w:rPr>
-          <w:color w:val="231F20"/>
-          <w:sz w:val="11"/>
-        </w:rPr>
-        <w:t>MA</w:t>
-      </w:r>
-      <w:r>
-        <w:rPr>
-          <w:color w:val="231F20"/>
-          <w:spacing w:val="-10"/>
-          <w:sz w:val="11"/>
-        </w:rPr>
-        <w:t xml:space="preserve"> </w:t>
-      </w:r>
-      <w:r>
-        <w:rPr>
-          <w:color w:val="231F20"/>
-          <w:sz w:val="11"/>
-        </w:rPr>
-        <w:t>01803,</w:t>
-      </w:r>
-      <w:r>
-        <w:rPr>
-          <w:color w:val="231F20"/>
-          <w:spacing w:val="-9"/>
-          <w:sz w:val="11"/>
-        </w:rPr>
-        <w:t xml:space="preserve"> </w:t>
-      </w:r>
-      <w:r>
-        <w:rPr>
-          <w:color w:val="231F20"/>
-          <w:sz w:val="11"/>
-        </w:rPr>
-        <w:t>USA,</w:t>
-      </w:r>
-      <w:r>
-        <w:rPr>
-          <w:color w:val="231F20"/>
-          <w:spacing w:val="-10"/>
-          <w:sz w:val="11"/>
-        </w:rPr>
-        <w:t xml:space="preserve"> </w:t>
-      </w:r>
-      <w:r>
-        <w:rPr>
-          <w:color w:val="231F20"/>
-          <w:sz w:val="11"/>
-        </w:rPr>
-        <w:t>Tel.</w:t>
-      </w:r>
-      <w:r>
-        <w:rPr>
-          <w:color w:val="231F20"/>
-          <w:spacing w:val="-10"/>
-          <w:sz w:val="11"/>
-        </w:rPr>
-        <w:t xml:space="preserve"> </w:t>
-      </w:r>
-      <w:r>
-        <w:rPr>
-          <w:color w:val="231F20"/>
-          <w:sz w:val="11"/>
-        </w:rPr>
-        <w:t>+1-978-715-4321</w:t>
+        <w:br w:type="page"/>
       </w:r>
     </w:p>
     <w:p>
       <w:pPr>
-        <w:spacing w:before="56" w:line="216" w:lineRule="auto"/>
-        <w:ind w:left="6266" w:right="2248"/>
-        <w:rPr>
-          <w:sz w:val="11"/>
+        <w:spacing w:line="216" w:lineRule="auto"/>
+        <w:rPr>
+          <w:rFonts w:ascii="Arial" w:hAnsi="Arial" w:cs="Arial"/>
+          <w:color w:val="231F20"/>
         </w:rPr>
       </w:pPr>
-      <w:r>
-        <w:rPr>
-          <w:color w:val="231F20"/>
-          <w:sz w:val="11"/>
-        </w:rPr>
-        <w:t>Sig</w:t>
-      </w:r>
-      <w:r>
-        <w:rPr>
-          <w:color w:val="231F20"/>
-          <w:sz w:val="11"/>
-        </w:rPr>
-        <w:t>ma-Aldrich</w:t>
-      </w:r>
-      <w:r>
-        <w:rPr>
-          <w:color w:val="231F20"/>
-          <w:spacing w:val="-12"/>
-          <w:sz w:val="11"/>
-        </w:rPr>
-        <w:t xml:space="preserve"> </w:t>
-      </w:r>
-      <w:r>
-        <w:rPr>
-          <w:color w:val="231F20"/>
-          <w:sz w:val="11"/>
-        </w:rPr>
-        <w:t>Canada</w:t>
-      </w:r>
-      <w:r>
-        <w:rPr>
-          <w:color w:val="231F20"/>
-          <w:spacing w:val="-10"/>
-          <w:sz w:val="11"/>
-        </w:rPr>
-        <w:t xml:space="preserve"> </w:t>
-      </w:r>
-      <w:r>
-        <w:rPr>
-          <w:color w:val="231F20"/>
-          <w:sz w:val="11"/>
-        </w:rPr>
-        <w:t>Co.</w:t>
-      </w:r>
-      <w:r>
-        <w:rPr>
-          <w:color w:val="231F20"/>
-          <w:spacing w:val="-9"/>
-          <w:sz w:val="11"/>
-        </w:rPr>
-        <w:t xml:space="preserve"> </w:t>
-      </w:r>
-      <w:r>
-        <w:rPr>
-          <w:color w:val="231F20"/>
-          <w:sz w:val="11"/>
-        </w:rPr>
-        <w:t>or</w:t>
-      </w:r>
-      <w:r>
-        <w:rPr>
-          <w:color w:val="231F20"/>
-          <w:spacing w:val="-10"/>
-          <w:sz w:val="11"/>
-        </w:rPr>
-        <w:t xml:space="preserve"> </w:t>
-      </w:r>
-      <w:r>
-        <w:rPr>
-          <w:color w:val="231F20"/>
-          <w:sz w:val="11"/>
-        </w:rPr>
-        <w:t>Millipore</w:t>
-      </w:r>
-      <w:r>
-        <w:rPr>
-          <w:color w:val="231F20"/>
-          <w:spacing w:val="-10"/>
-          <w:sz w:val="11"/>
-        </w:rPr>
-        <w:t xml:space="preserve"> </w:t>
-      </w:r>
-      <w:r>
-        <w:rPr>
-          <w:color w:val="231F20"/>
-          <w:sz w:val="11"/>
-        </w:rPr>
-        <w:t>(Canada)</w:t>
-      </w:r>
-      <w:r>
-        <w:rPr>
-          <w:color w:val="231F20"/>
-          <w:spacing w:val="-9"/>
-          <w:sz w:val="11"/>
-        </w:rPr>
-        <w:t xml:space="preserve"> </w:t>
-      </w:r>
-      <w:r>
-        <w:rPr>
-          <w:color w:val="231F20"/>
-          <w:sz w:val="11"/>
-        </w:rPr>
-        <w:t>Ltd.</w:t>
-      </w:r>
-      <w:r>
-        <w:rPr>
-          <w:color w:val="231F20"/>
-          <w:spacing w:val="40"/>
-          <w:sz w:val="11"/>
-        </w:rPr>
-        <w:t xml:space="preserve"> </w:t>
-      </w:r>
-      <w:r>
-        <w:rPr>
-          <w:color w:val="231F20"/>
-          <w:sz w:val="11"/>
-        </w:rPr>
-        <w:t>2149 Winston Park, Dr. Oakville, Ontario, L6H 6J8</w:t>
-      </w:r>
-      <w:r>
-        <w:rPr>
-          <w:color w:val="231F20"/>
-          <w:spacing w:val="40"/>
-          <w:sz w:val="11"/>
-        </w:rPr>
-        <w:t xml:space="preserve"> </w:t>
-      </w:r>
-      <w:r>
-        <w:rPr>
-          <w:color w:val="231F20"/>
-          <w:sz w:val="11"/>
-        </w:rPr>
-        <w:t>Phone: +1 800-565-1400</w:t>
-      </w:r>
+    </w:p>
+    <w:tbl>
+      <w:tblPr>
+        <w:tblW w:w="9341" w:type="dxa"/>
+        <w:tblInd w:w="65" w:type="dxa"/>
+        <w:tblBorders>
+          <w:top w:val="single" w:sz="4" w:space="0" w:color="231F20"/>
+          <w:left w:val="single" w:sz="4" w:space="0" w:color="231F20"/>
+          <w:bottom w:val="single" w:sz="4" w:space="0" w:color="231F20"/>
+          <w:right w:val="single" w:sz="4" w:space="0" w:color="231F20"/>
+          <w:insideH w:val="single" w:sz="4" w:space="0" w:color="231F20"/>
+          <w:insideV w:val="single" w:sz="4" w:space="0" w:color="231F20"/>
+        </w:tblBorders>
+        <w:tblLayout w:type="fixed"/>
+        <w:tblCellMar>
+          <w:left w:w="0" w:type="dxa"/>
+          <w:right w:w="0" w:type="dxa"/>
+        </w:tblCellMar>
+        <w:tblLook w:val="01E0" w:firstRow="1" w:lastRow="1" w:firstColumn="1" w:lastColumn="1" w:noHBand="0" w:noVBand="0"/>
+      </w:tblPr>
+      <w:tblGrid>
+        <w:gridCol w:w="6960"/>
+        <w:gridCol w:w="2381"/>
+      </w:tblGrid>
+      <w:tr>
+        <w:trPr>
+          <w:trHeight w:val="308"/>
+        </w:trPr>
+        <w:tc>
+          <w:tcPr>
+            <w:tcW w:w="9341" w:type="dxa"/>
+            <w:gridSpan w:val="2"/>
+            <w:vAlign w:val="center"/>
+          </w:tcPr>
+          <w:p>
+            <w:pPr>
+              <w:pStyle w:val="TableParagraph"/>
+              <w:spacing w:before="41" w:line="300" w:lineRule="auto"/>
+              <w:ind w:left="80"/>
+              <w:jc w:val="center"/>
+              <w:rPr>
+                <w:rFonts w:ascii="Arial" w:hAnsi="Arial" w:cs="Arial"/>
+                <w:b/>
+                <w:color w:val="231F20"/>
+              </w:rPr>
+            </w:pPr>
+            <w:r>
+              <w:rPr>
+                <w:rFonts w:ascii="Arial" w:hAnsi="Arial" w:cs="Arial"/>
+                <w:b/>
+                <w:color w:val="231F20"/>
+              </w:rPr>
+              <w:t xml:space="preserve">Von </w:t>
+            </w:r>
+            <w:proofErr w:type="spellStart"/>
+            <w:r>
+              <w:rPr>
+                <w:rFonts w:ascii="Arial" w:hAnsi="Arial" w:cs="Arial"/>
+                <w:b/>
+                <w:color w:val="231F20"/>
+              </w:rPr>
+              <w:t>Kossa</w:t>
+            </w:r>
+            <w:proofErr w:type="spellEnd"/>
+            <w:r>
+              <w:rPr>
+                <w:rFonts w:ascii="Arial" w:hAnsi="Arial" w:cs="Arial"/>
+                <w:b/>
+                <w:color w:val="231F20"/>
+              </w:rPr>
+              <w:t xml:space="preserve"> Staining Protocol</w:t>
+            </w:r>
+          </w:p>
+          <w:p>
+            <w:pPr>
+              <w:pStyle w:val="TableParagraph"/>
+              <w:spacing w:before="41" w:line="300" w:lineRule="auto"/>
+              <w:ind w:left="80"/>
+              <w:jc w:val="center"/>
+              <w:rPr>
+                <w:rFonts w:ascii="Arial" w:hAnsi="Arial" w:cs="Arial"/>
+              </w:rPr>
+            </w:pPr>
+            <w:r>
+              <w:rPr>
+                <w:rFonts w:ascii="Arial" w:hAnsi="Arial" w:cs="Arial"/>
+              </w:rPr>
+              <w:t>Section thickness = 10</w:t>
+            </w:r>
+            <w:r>
+              <w:rPr>
+                <w:rFonts w:ascii="Arial" w:hAnsi="Arial" w:cs="Arial"/>
+                <w:lang w:val="el-GR"/>
+              </w:rPr>
+              <w:t>μ</w:t>
+            </w:r>
+            <w:r>
+              <w:rPr>
+                <w:rFonts w:ascii="Arial" w:hAnsi="Arial" w:cs="Arial"/>
+              </w:rPr>
+              <w:t>m</w:t>
+            </w:r>
+          </w:p>
+        </w:tc>
+      </w:tr>
+      <w:tr>
+        <w:trPr>
+          <w:trHeight w:val="308"/>
+        </w:trPr>
+        <w:tc>
+          <w:tcPr>
+            <w:tcW w:w="6960" w:type="dxa"/>
+            <w:shd w:val="clear" w:color="auto" w:fill="EEECE1" w:themeFill="background2"/>
+            <w:vAlign w:val="center"/>
+          </w:tcPr>
+          <w:p>
+            <w:pPr>
+              <w:pStyle w:val="TableParagraph"/>
+              <w:spacing w:before="41" w:line="300" w:lineRule="auto"/>
+              <w:ind w:left="80"/>
+              <w:rPr>
+                <w:rFonts w:ascii="Arial" w:hAnsi="Arial" w:cs="Arial"/>
+              </w:rPr>
+            </w:pPr>
+            <w:r>
+              <w:rPr>
+                <w:rFonts w:ascii="Arial" w:hAnsi="Arial" w:cs="Arial"/>
+                <w:color w:val="231F20"/>
+              </w:rPr>
+              <w:t>Hydrate in d</w:t>
+            </w:r>
+            <w:r>
+              <w:rPr>
+                <w:rFonts w:ascii="Arial" w:hAnsi="Arial" w:cs="Arial"/>
+                <w:color w:val="231F20"/>
+              </w:rPr>
+              <w:t xml:space="preserve">istilled </w:t>
+            </w:r>
+            <w:r>
+              <w:rPr>
+                <w:rFonts w:ascii="Arial" w:hAnsi="Arial" w:cs="Arial"/>
+                <w:color w:val="231F20"/>
+                <w:spacing w:val="-2"/>
+              </w:rPr>
+              <w:t>water</w:t>
+            </w:r>
+          </w:p>
+        </w:tc>
+        <w:tc>
+          <w:tcPr>
+            <w:tcW w:w="2380" w:type="dxa"/>
+            <w:shd w:val="clear" w:color="auto" w:fill="EEECE1" w:themeFill="background2"/>
+            <w:vAlign w:val="center"/>
+          </w:tcPr>
+          <w:p>
+            <w:pPr>
+              <w:pStyle w:val="TableParagraph"/>
+              <w:spacing w:before="41" w:line="300" w:lineRule="auto"/>
+              <w:ind w:left="86" w:right="368"/>
+              <w:rPr>
+                <w:rFonts w:ascii="Arial" w:hAnsi="Arial" w:cs="Arial"/>
+              </w:rPr>
+            </w:pPr>
+            <w:r>
+              <w:rPr>
+                <w:rFonts w:ascii="Arial" w:hAnsi="Arial" w:cs="Arial"/>
+                <w:color w:val="231F20"/>
+              </w:rPr>
+              <w:t xml:space="preserve">1 </w:t>
+            </w:r>
+            <w:r>
+              <w:rPr>
+                <w:rFonts w:ascii="Arial" w:hAnsi="Arial" w:cs="Arial"/>
+                <w:color w:val="231F20"/>
+                <w:spacing w:val="-5"/>
+              </w:rPr>
+              <w:t>min</w:t>
+            </w:r>
+          </w:p>
+        </w:tc>
+      </w:tr>
+      <w:tr>
+        <w:trPr>
+          <w:trHeight w:val="500"/>
+        </w:trPr>
+        <w:tc>
+          <w:tcPr>
+            <w:tcW w:w="6960" w:type="dxa"/>
+            <w:vAlign w:val="center"/>
+          </w:tcPr>
+          <w:p>
+            <w:pPr>
+              <w:pStyle w:val="TableParagraph"/>
+              <w:spacing w:before="41" w:line="300" w:lineRule="auto"/>
+              <w:ind w:left="80"/>
+              <w:rPr>
+                <w:rFonts w:ascii="Arial" w:hAnsi="Arial" w:cs="Arial"/>
+              </w:rPr>
+            </w:pPr>
+            <w:r>
+              <w:rPr>
+                <w:rFonts w:ascii="Arial" w:hAnsi="Arial" w:cs="Arial"/>
+                <w:color w:val="231F20"/>
+                <w:u w:val="single"/>
+              </w:rPr>
+              <w:t>Silver</w:t>
+            </w:r>
+            <w:r>
+              <w:rPr>
+                <w:rFonts w:ascii="Arial" w:hAnsi="Arial" w:cs="Arial"/>
+                <w:color w:val="231F20"/>
+                <w:spacing w:val="-1"/>
+                <w:u w:val="single"/>
+              </w:rPr>
+              <w:t xml:space="preserve"> </w:t>
+            </w:r>
+            <w:r>
+              <w:rPr>
+                <w:rFonts w:ascii="Arial" w:hAnsi="Arial" w:cs="Arial"/>
+                <w:color w:val="231F20"/>
+                <w:u w:val="single"/>
+              </w:rPr>
+              <w:t>nitrate</w:t>
+            </w:r>
+            <w:r>
+              <w:rPr>
+                <w:rFonts w:ascii="Arial" w:hAnsi="Arial" w:cs="Arial"/>
+                <w:color w:val="231F20"/>
+                <w:spacing w:val="-2"/>
+              </w:rPr>
+              <w:t xml:space="preserve"> </w:t>
+            </w:r>
+            <w:r>
+              <w:rPr>
+                <w:rFonts w:ascii="Arial" w:hAnsi="Arial" w:cs="Arial"/>
+                <w:color w:val="231F20"/>
+              </w:rPr>
+              <w:t>solution</w:t>
+            </w:r>
+            <w:r>
+              <w:rPr>
+                <w:rFonts w:ascii="Arial" w:hAnsi="Arial" w:cs="Arial"/>
+                <w:color w:val="231F20"/>
+                <w:spacing w:val="-1"/>
+              </w:rPr>
+              <w:t xml:space="preserve"> </w:t>
+            </w:r>
+            <w:r>
+              <w:rPr>
+                <w:rFonts w:ascii="Arial" w:hAnsi="Arial" w:cs="Arial"/>
+                <w:color w:val="231F20"/>
+              </w:rPr>
+              <w:t>under</w:t>
+            </w:r>
+            <w:r>
+              <w:rPr>
+                <w:rFonts w:ascii="Arial" w:hAnsi="Arial" w:cs="Arial"/>
+                <w:color w:val="231F20"/>
+                <w:spacing w:val="-2"/>
+              </w:rPr>
+              <w:t xml:space="preserve"> </w:t>
+            </w:r>
+            <w:r>
+              <w:rPr>
+                <w:rFonts w:ascii="Arial" w:hAnsi="Arial" w:cs="Arial"/>
+                <w:color w:val="231F20"/>
+              </w:rPr>
+              <w:t>exposure</w:t>
+            </w:r>
+            <w:r>
+              <w:rPr>
+                <w:rFonts w:ascii="Arial" w:hAnsi="Arial" w:cs="Arial"/>
+                <w:color w:val="231F20"/>
+                <w:spacing w:val="-1"/>
+              </w:rPr>
+              <w:t xml:space="preserve"> </w:t>
+            </w:r>
+            <w:r>
+              <w:rPr>
+                <w:rFonts w:ascii="Arial" w:hAnsi="Arial" w:cs="Arial"/>
+                <w:color w:val="231F20"/>
+                <w:spacing w:val="-5"/>
+              </w:rPr>
+              <w:t>to</w:t>
+            </w:r>
+          </w:p>
+          <w:p>
+            <w:pPr>
+              <w:pStyle w:val="TableParagraph"/>
+              <w:spacing w:before="0" w:line="300" w:lineRule="auto"/>
+              <w:ind w:left="80"/>
+              <w:rPr>
+                <w:rFonts w:ascii="Arial" w:hAnsi="Arial" w:cs="Arial"/>
+              </w:rPr>
+            </w:pPr>
+            <w:r>
+              <w:rPr>
+                <w:rFonts w:ascii="Arial" w:hAnsi="Arial" w:cs="Arial"/>
+                <w:color w:val="231F20"/>
+                <w:spacing w:val="-2"/>
+              </w:rPr>
+              <w:t>I</w:t>
+            </w:r>
+            <w:r>
+              <w:rPr>
+                <w:rFonts w:ascii="Arial" w:hAnsi="Arial" w:cs="Arial"/>
+                <w:color w:val="231F20"/>
+                <w:spacing w:val="-2"/>
+              </w:rPr>
+              <w:t>lluminant</w:t>
+            </w:r>
+            <w:r>
+              <w:rPr>
+                <w:rFonts w:ascii="Arial" w:hAnsi="Arial" w:cs="Arial"/>
+                <w:color w:val="231F20"/>
+                <w:spacing w:val="-2"/>
+              </w:rPr>
+              <w:t xml:space="preserve"> (60-watt light bulb)</w:t>
+            </w:r>
+          </w:p>
+        </w:tc>
+        <w:tc>
+          <w:tcPr>
+            <w:tcW w:w="2380" w:type="dxa"/>
+            <w:vAlign w:val="center"/>
+          </w:tcPr>
+          <w:p>
+            <w:pPr>
+              <w:pStyle w:val="TableParagraph"/>
+              <w:spacing w:before="41" w:line="300" w:lineRule="auto"/>
+              <w:ind w:left="86" w:right="417"/>
+              <w:rPr>
+                <w:rFonts w:ascii="Arial" w:hAnsi="Arial" w:cs="Arial"/>
+              </w:rPr>
+            </w:pPr>
+            <w:r>
+              <w:rPr>
+                <w:rFonts w:ascii="Arial" w:hAnsi="Arial" w:cs="Arial"/>
+                <w:color w:val="231F20"/>
+              </w:rPr>
+              <w:t>120</w:t>
+            </w:r>
+            <w:r>
+              <w:rPr>
+                <w:rFonts w:ascii="Arial" w:hAnsi="Arial" w:cs="Arial"/>
+                <w:color w:val="231F20"/>
+              </w:rPr>
+              <w:t xml:space="preserve"> </w:t>
+            </w:r>
+            <w:r>
+              <w:rPr>
+                <w:rFonts w:ascii="Arial" w:hAnsi="Arial" w:cs="Arial"/>
+                <w:color w:val="231F20"/>
+                <w:spacing w:val="-5"/>
+              </w:rPr>
+              <w:t>min</w:t>
+            </w:r>
+          </w:p>
+        </w:tc>
+      </w:tr>
+      <w:tr>
+        <w:trPr>
+          <w:trHeight w:val="308"/>
+        </w:trPr>
+        <w:tc>
+          <w:tcPr>
+            <w:tcW w:w="6960" w:type="dxa"/>
+            <w:shd w:val="clear" w:color="auto" w:fill="EEECE1" w:themeFill="background2"/>
+            <w:vAlign w:val="center"/>
+          </w:tcPr>
+          <w:p>
+            <w:pPr>
+              <w:pStyle w:val="TableParagraph"/>
+              <w:spacing w:before="41" w:line="300" w:lineRule="auto"/>
+              <w:ind w:left="80"/>
+              <w:rPr>
+                <w:rFonts w:ascii="Arial" w:hAnsi="Arial" w:cs="Arial"/>
+              </w:rPr>
+            </w:pPr>
+            <w:r>
+              <w:rPr>
+                <w:rFonts w:ascii="Arial" w:hAnsi="Arial" w:cs="Arial"/>
+                <w:color w:val="231F20"/>
+              </w:rPr>
+              <w:t>Wash in 4x changes of distilled water</w:t>
+            </w:r>
+          </w:p>
+        </w:tc>
+        <w:tc>
+          <w:tcPr>
+            <w:tcW w:w="2380" w:type="dxa"/>
+            <w:shd w:val="clear" w:color="auto" w:fill="EEECE1" w:themeFill="background2"/>
+            <w:vAlign w:val="center"/>
+          </w:tcPr>
+          <w:p>
+            <w:pPr>
+              <w:pStyle w:val="TableParagraph"/>
+              <w:spacing w:before="41" w:line="300" w:lineRule="auto"/>
+              <w:ind w:left="86" w:right="417"/>
+              <w:rPr>
+                <w:rFonts w:ascii="Arial" w:hAnsi="Arial" w:cs="Arial"/>
+              </w:rPr>
+            </w:pPr>
+            <w:r>
+              <w:rPr>
+                <w:rFonts w:ascii="Arial" w:hAnsi="Arial" w:cs="Arial"/>
+                <w:color w:val="231F20"/>
+              </w:rPr>
+              <w:t>15 seconds/wash</w:t>
+            </w:r>
+          </w:p>
+        </w:tc>
+      </w:tr>
+      <w:tr>
+        <w:trPr>
+          <w:trHeight w:val="308"/>
+        </w:trPr>
+        <w:tc>
+          <w:tcPr>
+            <w:tcW w:w="6960" w:type="dxa"/>
+            <w:vAlign w:val="center"/>
+          </w:tcPr>
+          <w:p>
+            <w:pPr>
+              <w:pStyle w:val="TableParagraph"/>
+              <w:spacing w:before="41" w:line="300" w:lineRule="auto"/>
+              <w:ind w:left="80"/>
+              <w:rPr>
+                <w:rFonts w:ascii="Arial" w:hAnsi="Arial" w:cs="Arial"/>
+              </w:rPr>
+            </w:pPr>
+            <w:r>
+              <w:rPr>
+                <w:rFonts w:ascii="Arial" w:hAnsi="Arial" w:cs="Arial"/>
+                <w:color w:val="231F20"/>
+                <w:u w:val="single"/>
+              </w:rPr>
+              <w:t>Sodium</w:t>
+            </w:r>
+            <w:r>
+              <w:rPr>
+                <w:rFonts w:ascii="Arial" w:hAnsi="Arial" w:cs="Arial"/>
+                <w:color w:val="231F20"/>
+                <w:spacing w:val="-1"/>
+                <w:u w:val="single"/>
+              </w:rPr>
+              <w:t xml:space="preserve"> </w:t>
+            </w:r>
+            <w:r>
+              <w:rPr>
+                <w:rFonts w:ascii="Arial" w:hAnsi="Arial" w:cs="Arial"/>
+                <w:color w:val="231F20"/>
+                <w:u w:val="single"/>
+              </w:rPr>
+              <w:t>thiosulfate</w:t>
+            </w:r>
+            <w:r>
+              <w:rPr>
+                <w:rFonts w:ascii="Arial" w:hAnsi="Arial" w:cs="Arial"/>
+                <w:color w:val="231F20"/>
+                <w:spacing w:val="-1"/>
+              </w:rPr>
+              <w:t xml:space="preserve"> </w:t>
+            </w:r>
+            <w:r>
+              <w:rPr>
+                <w:rFonts w:ascii="Arial" w:hAnsi="Arial" w:cs="Arial"/>
+                <w:color w:val="231F20"/>
+                <w:spacing w:val="-2"/>
+              </w:rPr>
+              <w:t>solution</w:t>
+            </w:r>
+          </w:p>
+        </w:tc>
+        <w:tc>
+          <w:tcPr>
+            <w:tcW w:w="2380" w:type="dxa"/>
+            <w:vAlign w:val="center"/>
+          </w:tcPr>
+          <w:p>
+            <w:pPr>
+              <w:pStyle w:val="TableParagraph"/>
+              <w:spacing w:before="41" w:line="300" w:lineRule="auto"/>
+              <w:ind w:left="86" w:right="417"/>
+              <w:rPr>
+                <w:rFonts w:ascii="Arial" w:hAnsi="Arial" w:cs="Arial"/>
+              </w:rPr>
+            </w:pPr>
+            <w:r>
+              <w:rPr>
+                <w:rFonts w:ascii="Arial" w:hAnsi="Arial" w:cs="Arial"/>
+                <w:color w:val="231F20"/>
+              </w:rPr>
+              <w:t xml:space="preserve">5 </w:t>
+            </w:r>
+            <w:r>
+              <w:rPr>
+                <w:rFonts w:ascii="Arial" w:hAnsi="Arial" w:cs="Arial"/>
+                <w:color w:val="231F20"/>
+                <w:spacing w:val="-5"/>
+              </w:rPr>
+              <w:t>min</w:t>
+            </w:r>
+          </w:p>
+        </w:tc>
+      </w:tr>
+      <w:tr>
+        <w:trPr>
+          <w:trHeight w:val="308"/>
+        </w:trPr>
+        <w:tc>
+          <w:tcPr>
+            <w:tcW w:w="6960" w:type="dxa"/>
+            <w:shd w:val="clear" w:color="auto" w:fill="EEECE1" w:themeFill="background2"/>
+            <w:vAlign w:val="center"/>
+          </w:tcPr>
+          <w:p>
+            <w:pPr>
+              <w:pStyle w:val="TableParagraph"/>
+              <w:spacing w:before="41" w:line="300" w:lineRule="auto"/>
+              <w:ind w:left="80"/>
+              <w:rPr>
+                <w:rFonts w:ascii="Arial" w:hAnsi="Arial" w:cs="Arial"/>
+              </w:rPr>
+            </w:pPr>
+            <w:r>
+              <w:rPr>
+                <w:rFonts w:ascii="Arial" w:hAnsi="Arial" w:cs="Arial"/>
+                <w:color w:val="231F20"/>
+              </w:rPr>
+              <w:t>Wash in r</w:t>
+            </w:r>
+            <w:r>
+              <w:rPr>
+                <w:rFonts w:ascii="Arial" w:hAnsi="Arial" w:cs="Arial"/>
+                <w:color w:val="231F20"/>
+              </w:rPr>
+              <w:t>unning</w:t>
+            </w:r>
+            <w:r>
+              <w:rPr>
+                <w:rFonts w:ascii="Arial" w:hAnsi="Arial" w:cs="Arial"/>
+                <w:color w:val="231F20"/>
+                <w:spacing w:val="-1"/>
+              </w:rPr>
+              <w:t xml:space="preserve"> </w:t>
+            </w:r>
+            <w:r>
+              <w:rPr>
+                <w:rFonts w:ascii="Arial" w:hAnsi="Arial" w:cs="Arial"/>
+                <w:color w:val="231F20"/>
+              </w:rPr>
+              <w:t>tap</w:t>
+            </w:r>
+            <w:r>
+              <w:rPr>
+                <w:rFonts w:ascii="Arial" w:hAnsi="Arial" w:cs="Arial"/>
+                <w:color w:val="231F20"/>
+                <w:spacing w:val="-1"/>
+              </w:rPr>
+              <w:t xml:space="preserve"> </w:t>
+            </w:r>
+            <w:r>
+              <w:rPr>
+                <w:rFonts w:ascii="Arial" w:hAnsi="Arial" w:cs="Arial"/>
+                <w:color w:val="231F20"/>
+                <w:spacing w:val="-2"/>
+              </w:rPr>
+              <w:t>water</w:t>
+            </w:r>
+            <w:r>
+              <w:rPr>
+                <w:rFonts w:ascii="Arial" w:hAnsi="Arial" w:cs="Arial"/>
+                <w:color w:val="231F20"/>
+                <w:spacing w:val="-2"/>
+              </w:rPr>
+              <w:t xml:space="preserve"> or by gently swishing slide in container of tap water. </w:t>
+            </w:r>
+          </w:p>
+        </w:tc>
+        <w:tc>
+          <w:tcPr>
+            <w:tcW w:w="2380" w:type="dxa"/>
+            <w:shd w:val="clear" w:color="auto" w:fill="EEECE1" w:themeFill="background2"/>
+            <w:vAlign w:val="center"/>
+          </w:tcPr>
+          <w:p>
+            <w:pPr>
+              <w:pStyle w:val="TableParagraph"/>
+              <w:spacing w:before="41" w:line="300" w:lineRule="auto"/>
+              <w:ind w:left="86" w:right="417"/>
+              <w:rPr>
+                <w:rFonts w:ascii="Arial" w:hAnsi="Arial" w:cs="Arial"/>
+                <w:color w:val="231F20"/>
+                <w:spacing w:val="-5"/>
+              </w:rPr>
+            </w:pPr>
+            <w:r>
+              <w:rPr>
+                <w:rFonts w:ascii="Arial" w:hAnsi="Arial" w:cs="Arial"/>
+                <w:color w:val="231F20"/>
+              </w:rPr>
+              <w:t xml:space="preserve">1 </w:t>
+            </w:r>
+            <w:r>
+              <w:rPr>
+                <w:rFonts w:ascii="Arial" w:hAnsi="Arial" w:cs="Arial"/>
+                <w:color w:val="231F20"/>
+                <w:spacing w:val="-5"/>
+              </w:rPr>
+              <w:t>min</w:t>
+            </w:r>
+            <w:r>
+              <w:rPr>
+                <w:rFonts w:ascii="Arial" w:hAnsi="Arial" w:cs="Arial"/>
+                <w:color w:val="231F20"/>
+                <w:spacing w:val="-5"/>
+              </w:rPr>
+              <w:t xml:space="preserve"> tap water</w:t>
+            </w:r>
+          </w:p>
+        </w:tc>
+      </w:tr>
+      <w:tr>
+        <w:trPr>
+          <w:trHeight w:val="308"/>
+        </w:trPr>
+        <w:tc>
+          <w:tcPr>
+            <w:tcW w:w="6960" w:type="dxa"/>
+            <w:vAlign w:val="center"/>
+          </w:tcPr>
+          <w:p>
+            <w:pPr>
+              <w:pStyle w:val="TableParagraph"/>
+              <w:spacing w:before="41" w:line="300" w:lineRule="auto"/>
+              <w:ind w:left="80"/>
+              <w:rPr>
+                <w:rFonts w:ascii="Arial" w:hAnsi="Arial" w:cs="Arial"/>
+                <w:color w:val="231F20"/>
+              </w:rPr>
+            </w:pPr>
+            <w:r>
+              <w:rPr>
+                <w:rFonts w:ascii="Arial" w:hAnsi="Arial" w:cs="Arial"/>
+                <w:color w:val="231F20"/>
+                <w:spacing w:val="-2"/>
+              </w:rPr>
+              <w:t xml:space="preserve">Follow with 4x changes of </w:t>
+            </w:r>
+            <w:r>
+              <w:rPr>
+                <w:rFonts w:ascii="Arial" w:hAnsi="Arial" w:cs="Arial"/>
+                <w:color w:val="231F20"/>
+                <w:spacing w:val="-2"/>
+              </w:rPr>
+              <w:t>distilled water</w:t>
+            </w:r>
+          </w:p>
+        </w:tc>
+        <w:tc>
+          <w:tcPr>
+            <w:tcW w:w="2380" w:type="dxa"/>
+            <w:vAlign w:val="center"/>
+          </w:tcPr>
+          <w:p>
+            <w:pPr>
+              <w:pStyle w:val="TableParagraph"/>
+              <w:spacing w:before="41" w:line="300" w:lineRule="auto"/>
+              <w:ind w:left="86" w:right="417"/>
+              <w:rPr>
+                <w:rFonts w:ascii="Arial" w:hAnsi="Arial" w:cs="Arial"/>
+                <w:color w:val="231F20"/>
+              </w:rPr>
+            </w:pPr>
+            <w:r>
+              <w:rPr>
+                <w:rFonts w:ascii="Arial" w:hAnsi="Arial" w:cs="Arial"/>
+              </w:rPr>
+              <w:t>15 secs/wash</w:t>
+            </w:r>
+          </w:p>
+        </w:tc>
+      </w:tr>
+      <w:tr>
+        <w:trPr>
+          <w:trHeight w:val="500"/>
+        </w:trPr>
+        <w:tc>
+          <w:tcPr>
+            <w:tcW w:w="6960" w:type="dxa"/>
+            <w:shd w:val="clear" w:color="auto" w:fill="EEECE1" w:themeFill="background2"/>
+            <w:vAlign w:val="center"/>
+          </w:tcPr>
+          <w:p>
+            <w:pPr>
+              <w:pStyle w:val="TableParagraph"/>
+              <w:spacing w:before="41" w:line="300" w:lineRule="auto"/>
+              <w:ind w:left="80"/>
+              <w:rPr>
+                <w:rFonts w:ascii="Arial" w:hAnsi="Arial" w:cs="Arial"/>
+              </w:rPr>
+            </w:pPr>
+            <w:r>
+              <w:rPr>
+                <w:rFonts w:ascii="Arial" w:hAnsi="Arial" w:cs="Arial"/>
+                <w:color w:val="231F20"/>
+                <w:spacing w:val="-2"/>
+                <w:u w:val="single"/>
+              </w:rPr>
+              <w:t xml:space="preserve">0.1% </w:t>
+            </w:r>
+            <w:r>
+              <w:rPr>
+                <w:rFonts w:ascii="Arial" w:hAnsi="Arial" w:cs="Arial"/>
+                <w:color w:val="231F20"/>
+                <w:spacing w:val="-2"/>
+                <w:u w:val="single"/>
+              </w:rPr>
+              <w:t>Nuclear fast</w:t>
+            </w:r>
+            <w:r>
+              <w:rPr>
+                <w:rFonts w:ascii="Arial" w:hAnsi="Arial" w:cs="Arial"/>
+                <w:color w:val="231F20"/>
+                <w:spacing w:val="-1"/>
+                <w:u w:val="single"/>
+              </w:rPr>
+              <w:t xml:space="preserve"> </w:t>
+            </w:r>
+            <w:r>
+              <w:rPr>
+                <w:rFonts w:ascii="Arial" w:hAnsi="Arial" w:cs="Arial"/>
+                <w:color w:val="231F20"/>
+                <w:spacing w:val="-2"/>
+                <w:u w:val="single"/>
+              </w:rPr>
+              <w:t>red-aluminum</w:t>
+            </w:r>
+            <w:r>
+              <w:rPr>
+                <w:rFonts w:ascii="Arial" w:hAnsi="Arial" w:cs="Arial"/>
+                <w:color w:val="231F20"/>
+                <w:spacing w:val="-1"/>
+                <w:u w:val="single"/>
+              </w:rPr>
+              <w:t xml:space="preserve"> </w:t>
+            </w:r>
+            <w:r>
+              <w:rPr>
+                <w:rFonts w:ascii="Arial" w:hAnsi="Arial" w:cs="Arial"/>
+                <w:color w:val="231F20"/>
+                <w:spacing w:val="-2"/>
+                <w:u w:val="single"/>
+              </w:rPr>
+              <w:t>sulfate</w:t>
+            </w:r>
+            <w:r>
+              <w:rPr>
+                <w:rFonts w:ascii="Arial" w:hAnsi="Arial" w:cs="Arial"/>
+                <w:color w:val="231F20"/>
+                <w:spacing w:val="-1"/>
+              </w:rPr>
+              <w:t xml:space="preserve"> </w:t>
+            </w:r>
+            <w:r>
+              <w:rPr>
+                <w:rFonts w:ascii="Arial" w:hAnsi="Arial" w:cs="Arial"/>
+                <w:color w:val="231F20"/>
+                <w:spacing w:val="-2"/>
+              </w:rPr>
+              <w:t>solution</w:t>
+            </w:r>
+          </w:p>
+        </w:tc>
+        <w:tc>
+          <w:tcPr>
+            <w:tcW w:w="2380" w:type="dxa"/>
+            <w:shd w:val="clear" w:color="auto" w:fill="EEECE1" w:themeFill="background2"/>
+            <w:vAlign w:val="center"/>
+          </w:tcPr>
+          <w:p>
+            <w:pPr>
+              <w:pStyle w:val="TableParagraph"/>
+              <w:spacing w:before="41" w:line="300" w:lineRule="auto"/>
+              <w:ind w:left="86" w:right="417"/>
+              <w:rPr>
+                <w:rFonts w:ascii="Arial" w:hAnsi="Arial" w:cs="Arial"/>
+              </w:rPr>
+            </w:pPr>
+            <w:r>
+              <w:rPr>
+                <w:rFonts w:ascii="Arial" w:hAnsi="Arial" w:cs="Arial"/>
+                <w:color w:val="231F20"/>
+              </w:rPr>
+              <w:t>45 secs</w:t>
+            </w:r>
+          </w:p>
+        </w:tc>
+      </w:tr>
+      <w:tr>
+        <w:trPr>
+          <w:trHeight w:val="308"/>
+        </w:trPr>
+        <w:tc>
+          <w:tcPr>
+            <w:tcW w:w="6960" w:type="dxa"/>
+            <w:vAlign w:val="center"/>
+          </w:tcPr>
+          <w:p>
+            <w:pPr>
+              <w:pStyle w:val="TableParagraph"/>
+              <w:spacing w:before="41" w:line="300" w:lineRule="auto"/>
+              <w:ind w:left="80"/>
+              <w:rPr>
+                <w:rFonts w:ascii="Arial" w:hAnsi="Arial" w:cs="Arial"/>
+              </w:rPr>
+            </w:pPr>
+            <w:r>
+              <w:rPr>
+                <w:rFonts w:ascii="Arial" w:hAnsi="Arial" w:cs="Arial"/>
+                <w:color w:val="231F20"/>
+              </w:rPr>
+              <w:t>1x wash in d</w:t>
+            </w:r>
+            <w:r>
+              <w:rPr>
+                <w:rFonts w:ascii="Arial" w:hAnsi="Arial" w:cs="Arial"/>
+                <w:color w:val="231F20"/>
+              </w:rPr>
+              <w:t xml:space="preserve">istilled </w:t>
+            </w:r>
+            <w:r>
+              <w:rPr>
+                <w:rFonts w:ascii="Arial" w:hAnsi="Arial" w:cs="Arial"/>
+                <w:color w:val="231F20"/>
+                <w:spacing w:val="-2"/>
+              </w:rPr>
+              <w:t>water</w:t>
+            </w:r>
+          </w:p>
+        </w:tc>
+        <w:tc>
+          <w:tcPr>
+            <w:tcW w:w="2380" w:type="dxa"/>
+            <w:vAlign w:val="center"/>
+          </w:tcPr>
+          <w:p>
+            <w:pPr>
+              <w:pStyle w:val="TableParagraph"/>
+              <w:spacing w:before="41" w:line="300" w:lineRule="auto"/>
+              <w:ind w:left="86" w:right="417"/>
+              <w:rPr>
+                <w:rFonts w:ascii="Arial" w:hAnsi="Arial" w:cs="Arial"/>
+              </w:rPr>
+            </w:pPr>
+            <w:r>
+              <w:rPr>
+                <w:rFonts w:ascii="Arial" w:hAnsi="Arial" w:cs="Arial"/>
+                <w:color w:val="231F20"/>
+              </w:rPr>
+              <w:t xml:space="preserve">1 </w:t>
+            </w:r>
+            <w:r>
+              <w:rPr>
+                <w:rFonts w:ascii="Arial" w:hAnsi="Arial" w:cs="Arial"/>
+                <w:color w:val="231F20"/>
+                <w:spacing w:val="-5"/>
+              </w:rPr>
+              <w:t>min</w:t>
+            </w:r>
+          </w:p>
+        </w:tc>
+      </w:tr>
+      <w:tr>
+        <w:trPr>
+          <w:trHeight w:val="308"/>
+        </w:trPr>
+        <w:tc>
+          <w:tcPr>
+            <w:tcW w:w="6960" w:type="dxa"/>
+            <w:shd w:val="clear" w:color="auto" w:fill="EEECE1" w:themeFill="background2"/>
+            <w:vAlign w:val="center"/>
+          </w:tcPr>
+          <w:p>
+            <w:pPr>
+              <w:pStyle w:val="TableParagraph"/>
+              <w:spacing w:before="41" w:line="300" w:lineRule="auto"/>
+              <w:ind w:left="80"/>
+              <w:rPr>
+                <w:rFonts w:ascii="Arial" w:hAnsi="Arial" w:cs="Arial"/>
+              </w:rPr>
+            </w:pPr>
+            <w:r>
+              <w:rPr>
+                <w:rFonts w:ascii="Arial" w:hAnsi="Arial" w:cs="Arial"/>
+                <w:color w:val="231F20"/>
+              </w:rPr>
+              <w:t xml:space="preserve">70% </w:t>
+            </w:r>
+            <w:r>
+              <w:rPr>
+                <w:rFonts w:ascii="Arial" w:hAnsi="Arial" w:cs="Arial"/>
+                <w:color w:val="231F20"/>
+              </w:rPr>
+              <w:t>Ethanol</w:t>
+            </w:r>
+          </w:p>
+        </w:tc>
+        <w:tc>
+          <w:tcPr>
+            <w:tcW w:w="2380" w:type="dxa"/>
+            <w:shd w:val="clear" w:color="auto" w:fill="EEECE1" w:themeFill="background2"/>
+            <w:vAlign w:val="center"/>
+          </w:tcPr>
+          <w:p>
+            <w:pPr>
+              <w:pStyle w:val="TableParagraph"/>
+              <w:spacing w:before="41" w:line="300" w:lineRule="auto"/>
+              <w:ind w:left="86" w:right="417"/>
+              <w:rPr>
+                <w:rFonts w:ascii="Arial" w:hAnsi="Arial" w:cs="Arial"/>
+              </w:rPr>
+            </w:pPr>
+            <w:r>
+              <w:rPr>
+                <w:rFonts w:ascii="Arial" w:hAnsi="Arial" w:cs="Arial"/>
+                <w:color w:val="231F20"/>
+              </w:rPr>
+              <w:t xml:space="preserve">1 </w:t>
+            </w:r>
+            <w:r>
+              <w:rPr>
+                <w:rFonts w:ascii="Arial" w:hAnsi="Arial" w:cs="Arial"/>
+                <w:color w:val="231F20"/>
+                <w:spacing w:val="-5"/>
+              </w:rPr>
+              <w:t>min</w:t>
+            </w:r>
+          </w:p>
+        </w:tc>
+      </w:tr>
+      <w:tr>
+        <w:trPr>
+          <w:trHeight w:val="308"/>
+        </w:trPr>
+        <w:tc>
+          <w:tcPr>
+            <w:tcW w:w="6960" w:type="dxa"/>
+            <w:vAlign w:val="center"/>
+          </w:tcPr>
+          <w:p>
+            <w:pPr>
+              <w:pStyle w:val="TableParagraph"/>
+              <w:spacing w:before="41" w:line="300" w:lineRule="auto"/>
+              <w:ind w:left="80"/>
+              <w:rPr>
+                <w:rFonts w:ascii="Arial" w:hAnsi="Arial" w:cs="Arial"/>
+              </w:rPr>
+            </w:pPr>
+            <w:r>
+              <w:rPr>
+                <w:rFonts w:ascii="Arial" w:hAnsi="Arial" w:cs="Arial"/>
+                <w:color w:val="231F20"/>
+              </w:rPr>
+              <w:t xml:space="preserve">95% </w:t>
+            </w:r>
+            <w:r>
+              <w:rPr>
+                <w:rFonts w:ascii="Arial" w:hAnsi="Arial" w:cs="Arial"/>
+                <w:color w:val="231F20"/>
+              </w:rPr>
+              <w:t>Ethanol</w:t>
+            </w:r>
+          </w:p>
+        </w:tc>
+        <w:tc>
+          <w:tcPr>
+            <w:tcW w:w="2380" w:type="dxa"/>
+            <w:vAlign w:val="center"/>
+          </w:tcPr>
+          <w:p>
+            <w:pPr>
+              <w:pStyle w:val="TableParagraph"/>
+              <w:spacing w:before="41" w:line="300" w:lineRule="auto"/>
+              <w:ind w:left="86" w:right="417"/>
+              <w:rPr>
+                <w:rFonts w:ascii="Arial" w:hAnsi="Arial" w:cs="Arial"/>
+              </w:rPr>
+            </w:pPr>
+            <w:r>
+              <w:rPr>
+                <w:rFonts w:ascii="Arial" w:hAnsi="Arial" w:cs="Arial"/>
+                <w:color w:val="231F20"/>
+              </w:rPr>
+              <w:t xml:space="preserve">1 </w:t>
+            </w:r>
+            <w:r>
+              <w:rPr>
+                <w:rFonts w:ascii="Arial" w:hAnsi="Arial" w:cs="Arial"/>
+                <w:color w:val="231F20"/>
+                <w:spacing w:val="-5"/>
+              </w:rPr>
+              <w:t>min</w:t>
+            </w:r>
+          </w:p>
+        </w:tc>
+      </w:tr>
+      <w:tr>
+        <w:trPr>
+          <w:trHeight w:val="308"/>
+        </w:trPr>
+        <w:tc>
+          <w:tcPr>
+            <w:tcW w:w="6960" w:type="dxa"/>
+            <w:shd w:val="clear" w:color="auto" w:fill="EEECE1" w:themeFill="background2"/>
+            <w:vAlign w:val="center"/>
+          </w:tcPr>
+          <w:p>
+            <w:pPr>
+              <w:pStyle w:val="TableParagraph"/>
+              <w:spacing w:before="41" w:line="300" w:lineRule="auto"/>
+              <w:ind w:left="80"/>
+              <w:rPr>
+                <w:rFonts w:ascii="Arial" w:hAnsi="Arial" w:cs="Arial"/>
+              </w:rPr>
+            </w:pPr>
+            <w:r>
+              <w:rPr>
+                <w:rFonts w:ascii="Arial" w:hAnsi="Arial" w:cs="Arial"/>
+                <w:color w:val="231F20"/>
+              </w:rPr>
+              <w:t xml:space="preserve">100% </w:t>
+            </w:r>
+            <w:r>
+              <w:rPr>
+                <w:rFonts w:ascii="Arial" w:hAnsi="Arial" w:cs="Arial"/>
+                <w:color w:val="231F20"/>
+              </w:rPr>
+              <w:t>Ethanol</w:t>
+            </w:r>
+          </w:p>
+        </w:tc>
+        <w:tc>
+          <w:tcPr>
+            <w:tcW w:w="2380" w:type="dxa"/>
+            <w:shd w:val="clear" w:color="auto" w:fill="EEECE1" w:themeFill="background2"/>
+            <w:vAlign w:val="center"/>
+          </w:tcPr>
+          <w:p>
+            <w:pPr>
+              <w:pStyle w:val="TableParagraph"/>
+              <w:spacing w:before="41" w:line="300" w:lineRule="auto"/>
+              <w:ind w:left="86" w:right="417"/>
+              <w:rPr>
+                <w:rFonts w:ascii="Arial" w:hAnsi="Arial" w:cs="Arial"/>
+              </w:rPr>
+            </w:pPr>
+            <w:r>
+              <w:rPr>
+                <w:rFonts w:ascii="Arial" w:hAnsi="Arial" w:cs="Arial"/>
+                <w:color w:val="231F20"/>
+              </w:rPr>
+              <w:t xml:space="preserve">1 </w:t>
+            </w:r>
+            <w:r>
+              <w:rPr>
+                <w:rFonts w:ascii="Arial" w:hAnsi="Arial" w:cs="Arial"/>
+                <w:color w:val="231F20"/>
+                <w:spacing w:val="-5"/>
+              </w:rPr>
+              <w:t>min</w:t>
+            </w:r>
+          </w:p>
+        </w:tc>
+      </w:tr>
+      <w:tr>
+        <w:trPr>
+          <w:trHeight w:val="308"/>
+        </w:trPr>
+        <w:tc>
+          <w:tcPr>
+            <w:tcW w:w="6960" w:type="dxa"/>
+            <w:vAlign w:val="center"/>
+          </w:tcPr>
+          <w:p>
+            <w:pPr>
+              <w:pStyle w:val="TableParagraph"/>
+              <w:spacing w:before="41" w:line="300" w:lineRule="auto"/>
+              <w:ind w:left="80"/>
+              <w:rPr>
+                <w:rFonts w:ascii="Arial" w:hAnsi="Arial" w:cs="Arial"/>
+              </w:rPr>
+            </w:pPr>
+            <w:r>
+              <w:rPr>
+                <w:rFonts w:ascii="Arial" w:hAnsi="Arial" w:cs="Arial"/>
+                <w:color w:val="231F20"/>
+              </w:rPr>
+              <w:t xml:space="preserve">100% </w:t>
+            </w:r>
+            <w:r>
+              <w:rPr>
+                <w:rFonts w:ascii="Arial" w:hAnsi="Arial" w:cs="Arial"/>
+                <w:color w:val="231F20"/>
+              </w:rPr>
+              <w:t>Ethanol</w:t>
+            </w:r>
+            <w:bookmarkStart w:id="0" w:name="_GoBack"/>
+            <w:bookmarkEnd w:id="0"/>
+          </w:p>
+        </w:tc>
+        <w:tc>
+          <w:tcPr>
+            <w:tcW w:w="2380" w:type="dxa"/>
+            <w:vAlign w:val="center"/>
+          </w:tcPr>
+          <w:p>
+            <w:pPr>
+              <w:pStyle w:val="TableParagraph"/>
+              <w:spacing w:before="41" w:line="300" w:lineRule="auto"/>
+              <w:ind w:left="86" w:right="417"/>
+              <w:rPr>
+                <w:rFonts w:ascii="Arial" w:hAnsi="Arial" w:cs="Arial"/>
+              </w:rPr>
+            </w:pPr>
+            <w:r>
+              <w:rPr>
+                <w:rFonts w:ascii="Arial" w:hAnsi="Arial" w:cs="Arial"/>
+                <w:color w:val="231F20"/>
+              </w:rPr>
+              <w:t xml:space="preserve">1 </w:t>
+            </w:r>
+            <w:r>
+              <w:rPr>
+                <w:rFonts w:ascii="Arial" w:hAnsi="Arial" w:cs="Arial"/>
+                <w:color w:val="231F20"/>
+                <w:spacing w:val="-5"/>
+              </w:rPr>
+              <w:t>min</w:t>
+            </w:r>
+          </w:p>
+        </w:tc>
+      </w:tr>
+      <w:tr>
+        <w:trPr>
+          <w:trHeight w:val="308"/>
+        </w:trPr>
+        <w:tc>
+          <w:tcPr>
+            <w:tcW w:w="6960" w:type="dxa"/>
+            <w:shd w:val="clear" w:color="auto" w:fill="EEECE1" w:themeFill="background2"/>
+            <w:vAlign w:val="center"/>
+          </w:tcPr>
+          <w:p>
+            <w:pPr>
+              <w:pStyle w:val="TableParagraph"/>
+              <w:spacing w:before="41" w:line="300" w:lineRule="auto"/>
+              <w:ind w:left="80"/>
+              <w:rPr>
+                <w:rFonts w:ascii="Arial" w:hAnsi="Arial" w:cs="Arial"/>
+              </w:rPr>
+            </w:pPr>
+            <w:r>
+              <w:rPr>
+                <w:rFonts w:ascii="Arial" w:hAnsi="Arial" w:cs="Arial"/>
+                <w:color w:val="231F20"/>
+              </w:rPr>
+              <w:t>Xylene</w:t>
+            </w:r>
+            <w:r>
+              <w:rPr>
+                <w:rFonts w:ascii="Arial" w:hAnsi="Arial" w:cs="Arial"/>
+                <w:color w:val="231F20"/>
+              </w:rPr>
+              <w:t xml:space="preserve"> A</w:t>
+            </w:r>
+          </w:p>
+        </w:tc>
+        <w:tc>
+          <w:tcPr>
+            <w:tcW w:w="2380" w:type="dxa"/>
+            <w:shd w:val="clear" w:color="auto" w:fill="EEECE1" w:themeFill="background2"/>
+            <w:vAlign w:val="center"/>
+          </w:tcPr>
+          <w:p>
+            <w:pPr>
+              <w:pStyle w:val="TableParagraph"/>
+              <w:spacing w:before="41" w:line="300" w:lineRule="auto"/>
+              <w:ind w:left="86" w:right="417"/>
+              <w:rPr>
+                <w:rFonts w:ascii="Arial" w:hAnsi="Arial" w:cs="Arial"/>
+              </w:rPr>
+            </w:pPr>
+            <w:r>
+              <w:rPr>
+                <w:rFonts w:ascii="Arial" w:hAnsi="Arial" w:cs="Arial"/>
+                <w:color w:val="231F20"/>
+              </w:rPr>
+              <w:t>15</w:t>
+            </w:r>
+            <w:r>
+              <w:rPr>
+                <w:rFonts w:ascii="Arial" w:hAnsi="Arial" w:cs="Arial"/>
+                <w:color w:val="231F20"/>
+              </w:rPr>
+              <w:t xml:space="preserve"> </w:t>
+            </w:r>
+            <w:r>
+              <w:rPr>
+                <w:rFonts w:ascii="Arial" w:hAnsi="Arial" w:cs="Arial"/>
+                <w:color w:val="231F20"/>
+                <w:spacing w:val="-5"/>
+              </w:rPr>
+              <w:t>min</w:t>
+            </w:r>
+          </w:p>
+        </w:tc>
+      </w:tr>
+      <w:tr>
+        <w:trPr>
+          <w:trHeight w:val="308"/>
+        </w:trPr>
+        <w:tc>
+          <w:tcPr>
+            <w:tcW w:w="6960" w:type="dxa"/>
+            <w:shd w:val="clear" w:color="auto" w:fill="auto"/>
+            <w:vAlign w:val="center"/>
+          </w:tcPr>
+          <w:p>
+            <w:pPr>
+              <w:pStyle w:val="TableParagraph"/>
+              <w:spacing w:before="41" w:line="300" w:lineRule="auto"/>
+              <w:ind w:left="80"/>
+              <w:rPr>
+                <w:rFonts w:ascii="Arial" w:hAnsi="Arial" w:cs="Arial"/>
+                <w:color w:val="231F20"/>
+              </w:rPr>
+            </w:pPr>
+            <w:r>
+              <w:rPr>
+                <w:rFonts w:ascii="Arial" w:hAnsi="Arial" w:cs="Arial"/>
+                <w:color w:val="231F20"/>
+              </w:rPr>
+              <w:t>Fresh 100% Ethanol</w:t>
+            </w:r>
+          </w:p>
+        </w:tc>
+        <w:tc>
+          <w:tcPr>
+            <w:tcW w:w="2380" w:type="dxa"/>
+            <w:shd w:val="clear" w:color="auto" w:fill="auto"/>
+            <w:vAlign w:val="center"/>
+          </w:tcPr>
+          <w:p>
+            <w:pPr>
+              <w:pStyle w:val="TableParagraph"/>
+              <w:spacing w:before="41" w:line="300" w:lineRule="auto"/>
+              <w:ind w:left="86" w:right="417"/>
+              <w:rPr>
+                <w:rFonts w:ascii="Arial" w:hAnsi="Arial" w:cs="Arial"/>
+                <w:color w:val="231F20"/>
+              </w:rPr>
+            </w:pPr>
+            <w:r>
+              <w:rPr>
+                <w:rFonts w:ascii="Arial" w:hAnsi="Arial" w:cs="Arial"/>
+                <w:color w:val="231F20"/>
+              </w:rPr>
+              <w:t>1 min</w:t>
+            </w:r>
+          </w:p>
+        </w:tc>
+      </w:tr>
+      <w:tr>
+        <w:trPr>
+          <w:trHeight w:val="308"/>
+        </w:trPr>
+        <w:tc>
+          <w:tcPr>
+            <w:tcW w:w="6960" w:type="dxa"/>
+            <w:shd w:val="clear" w:color="auto" w:fill="EEECE1" w:themeFill="background2"/>
+            <w:vAlign w:val="center"/>
+          </w:tcPr>
+          <w:p>
+            <w:pPr>
+              <w:pStyle w:val="TableParagraph"/>
+              <w:spacing w:before="41" w:line="300" w:lineRule="auto"/>
+              <w:ind w:left="80"/>
+              <w:rPr>
+                <w:rFonts w:ascii="Arial" w:hAnsi="Arial" w:cs="Arial"/>
+              </w:rPr>
+            </w:pPr>
+            <w:r>
+              <w:rPr>
+                <w:rFonts w:ascii="Arial" w:hAnsi="Arial" w:cs="Arial"/>
+                <w:color w:val="231F20"/>
+              </w:rPr>
+              <w:t>Xylene</w:t>
+            </w:r>
+            <w:r>
+              <w:rPr>
+                <w:rFonts w:ascii="Arial" w:hAnsi="Arial" w:cs="Arial"/>
+                <w:color w:val="231F20"/>
+              </w:rPr>
+              <w:t xml:space="preserve"> B</w:t>
+            </w:r>
+          </w:p>
+        </w:tc>
+        <w:tc>
+          <w:tcPr>
+            <w:tcW w:w="2380" w:type="dxa"/>
+            <w:shd w:val="clear" w:color="auto" w:fill="EEECE1" w:themeFill="background2"/>
+            <w:vAlign w:val="center"/>
+          </w:tcPr>
+          <w:p>
+            <w:pPr>
+              <w:pStyle w:val="TableParagraph"/>
+              <w:spacing w:before="41" w:line="300" w:lineRule="auto"/>
+              <w:ind w:left="86" w:right="417"/>
+              <w:rPr>
+                <w:rFonts w:ascii="Arial" w:hAnsi="Arial" w:cs="Arial"/>
+              </w:rPr>
+            </w:pPr>
+            <w:r>
+              <w:rPr>
+                <w:rFonts w:ascii="Arial" w:hAnsi="Arial" w:cs="Arial"/>
+                <w:color w:val="231F20"/>
+              </w:rPr>
+              <w:t xml:space="preserve">5 </w:t>
+            </w:r>
+            <w:r>
+              <w:rPr>
+                <w:rFonts w:ascii="Arial" w:hAnsi="Arial" w:cs="Arial"/>
+                <w:color w:val="231F20"/>
+                <w:spacing w:val="-5"/>
+              </w:rPr>
+              <w:t>min</w:t>
+            </w:r>
+          </w:p>
+        </w:tc>
+      </w:tr>
+      <w:tr>
+        <w:trPr>
+          <w:trHeight w:val="500"/>
+        </w:trPr>
+        <w:tc>
+          <w:tcPr>
+            <w:tcW w:w="9341" w:type="dxa"/>
+            <w:gridSpan w:val="2"/>
+            <w:shd w:val="clear" w:color="auto" w:fill="auto"/>
+            <w:vAlign w:val="center"/>
+          </w:tcPr>
+          <w:p>
+            <w:pPr>
+              <w:pStyle w:val="TableParagraph"/>
+              <w:spacing w:before="41" w:line="300" w:lineRule="auto"/>
+              <w:ind w:left="80"/>
+              <w:rPr>
+                <w:rFonts w:ascii="Arial" w:hAnsi="Arial" w:cs="Arial"/>
+              </w:rPr>
+            </w:pPr>
+            <w:r>
+              <w:rPr>
+                <w:rFonts w:ascii="Arial" w:hAnsi="Arial" w:cs="Arial"/>
+                <w:color w:val="231F20"/>
+              </w:rPr>
+              <w:t>Mount</w:t>
+            </w:r>
+            <w:r>
+              <w:rPr>
+                <w:rFonts w:ascii="Arial" w:hAnsi="Arial" w:cs="Arial"/>
+                <w:color w:val="231F20"/>
+                <w:spacing w:val="-2"/>
+              </w:rPr>
+              <w:t xml:space="preserve"> </w:t>
+            </w:r>
+            <w:r>
+              <w:rPr>
+                <w:rFonts w:ascii="Arial" w:hAnsi="Arial" w:cs="Arial"/>
+                <w:color w:val="231F20"/>
+              </w:rPr>
+              <w:t>the</w:t>
+            </w:r>
+            <w:r>
+              <w:rPr>
+                <w:rFonts w:ascii="Arial" w:hAnsi="Arial" w:cs="Arial"/>
+                <w:color w:val="231F20"/>
+                <w:spacing w:val="-1"/>
+              </w:rPr>
+              <w:t xml:space="preserve"> </w:t>
+            </w:r>
+            <w:r>
+              <w:rPr>
+                <w:rFonts w:ascii="Arial" w:hAnsi="Arial" w:cs="Arial"/>
+                <w:color w:val="231F20"/>
+              </w:rPr>
+              <w:t>xylene-</w:t>
+            </w:r>
+            <w:r>
+              <w:rPr>
+                <w:rFonts w:ascii="Arial" w:hAnsi="Arial" w:cs="Arial"/>
+                <w:color w:val="231F20"/>
+                <w:spacing w:val="-5"/>
+              </w:rPr>
+              <w:t>wet</w:t>
+            </w:r>
+            <w:r>
+              <w:rPr>
+                <w:rFonts w:ascii="Arial" w:hAnsi="Arial" w:cs="Arial"/>
+              </w:rPr>
+              <w:t xml:space="preserve"> </w:t>
+            </w:r>
+            <w:r>
+              <w:rPr>
+                <w:rFonts w:ascii="Arial" w:hAnsi="Arial" w:cs="Arial"/>
+                <w:color w:val="231F20"/>
+              </w:rPr>
+              <w:t>slides</w:t>
+            </w:r>
+            <w:r>
+              <w:rPr>
+                <w:rFonts w:ascii="Arial" w:hAnsi="Arial" w:cs="Arial"/>
+                <w:color w:val="231F20"/>
+                <w:spacing w:val="-2"/>
+              </w:rPr>
+              <w:t xml:space="preserve"> </w:t>
+            </w:r>
+            <w:r>
+              <w:rPr>
+                <w:rFonts w:ascii="Arial" w:hAnsi="Arial" w:cs="Arial"/>
+                <w:color w:val="231F20"/>
+              </w:rPr>
+              <w:t xml:space="preserve">with </w:t>
+            </w:r>
+            <w:r>
+              <w:rPr>
+                <w:rFonts w:ascii="Arial" w:hAnsi="Arial" w:cs="Arial"/>
+                <w:color w:val="231F20"/>
+              </w:rPr>
+              <w:t>DPX</w:t>
+            </w:r>
+            <w:r>
+              <w:rPr>
+                <w:rFonts w:ascii="Arial" w:hAnsi="Arial" w:cs="Arial"/>
+                <w:color w:val="231F20"/>
+                <w:spacing w:val="-1"/>
+              </w:rPr>
+              <w:t xml:space="preserve"> </w:t>
+            </w:r>
+            <w:r>
+              <w:rPr>
+                <w:rFonts w:ascii="Arial" w:hAnsi="Arial" w:cs="Arial"/>
+                <w:color w:val="231F20"/>
+              </w:rPr>
+              <w:t>and</w:t>
+            </w:r>
+            <w:r>
+              <w:rPr>
+                <w:rFonts w:ascii="Arial" w:hAnsi="Arial" w:cs="Arial"/>
+                <w:color w:val="231F20"/>
+                <w:spacing w:val="-1"/>
+              </w:rPr>
+              <w:t xml:space="preserve"> </w:t>
+            </w:r>
+            <w:r>
+              <w:rPr>
+                <w:rFonts w:ascii="Arial" w:hAnsi="Arial" w:cs="Arial"/>
+                <w:color w:val="231F20"/>
+              </w:rPr>
+              <w:t>cover</w:t>
+            </w:r>
+            <w:r>
+              <w:rPr>
+                <w:rFonts w:ascii="Arial" w:hAnsi="Arial" w:cs="Arial"/>
+                <w:color w:val="231F20"/>
+                <w:spacing w:val="-1"/>
+              </w:rPr>
+              <w:t xml:space="preserve"> </w:t>
+            </w:r>
+            <w:r>
+              <w:rPr>
+                <w:rFonts w:ascii="Arial" w:hAnsi="Arial" w:cs="Arial"/>
+                <w:color w:val="231F20"/>
+                <w:spacing w:val="-2"/>
+              </w:rPr>
+              <w:t>glass.</w:t>
+            </w:r>
+          </w:p>
+        </w:tc>
+      </w:tr>
+    </w:tbl>
+    <w:p>
+      <w:pPr>
+        <w:spacing w:before="56" w:line="360" w:lineRule="auto"/>
+        <w:rPr>
+          <w:rFonts w:ascii="Arial" w:hAnsi="Arial" w:cs="Arial"/>
+          <w:color w:val="231F20"/>
+        </w:rPr>
+      </w:pPr>
     </w:p>
     <w:sectPr>
       <w:type w:val="continuous"/>
       <w:pgSz w:w="11910" w:h="16840"/>
-      <w:pgMar w:top="160" w:right="180" w:bottom="0" w:left="140" w:header="720" w:footer="720" w:gutter="0"/>
+      <w:pgMar w:top="1440" w:right="1440" w:bottom="1440" w:left="1440" w:header="720" w:footer="720" w:gutter="0"/>
       <w:cols w:space="720"/>
+      <w:docGrid w:linePitch="299"/>
     </w:sectPr>
   </w:body>
 </w:document>
@@ -26557,7 +28222,7 @@
     <w:lsdException w:name="Closing" w:semiHidden="1" w:unhideWhenUsed="1"/>
     <w:lsdException w:name="Signature" w:semiHidden="1" w:unhideWhenUsed="1"/>
     <w:lsdException w:name="Default Paragraph Font" w:semiHidden="1" w:uiPriority="1" w:unhideWhenUsed="1"/>
-    <w:lsdException w:name="Body Text" w:semiHidden="1" w:unhideWhenUsed="1"/>
+    <w:lsdException w:name="Body Text" w:semiHidden="1" w:uiPriority="1" w:unhideWhenUsed="1" w:qFormat="1"/>
     <w:lsdException w:name="Body Text Indent" w:semiHidden="1" w:unhideWhenUsed="1"/>
     <w:lsdException w:name="List Continue" w:semiHidden="1" w:unhideWhenUsed="1"/>
     <w:lsdException w:name="List Continue 2" w:semiHidden="1" w:unhideWhenUsed="1"/>
@@ -26938,6 +28603,7 @@
   <w:style w:type="paragraph" w:styleId="BodyText">
     <w:name w:val="Body Text"/>
     <w:basedOn w:val="Normal"/>
+    <w:link w:val="BodyTextChar"/>
     <w:uiPriority w:val="1"/>
     <w:qFormat/>
     <w:rPr>
@@ -26980,6 +28646,18 @@
       <w:spacing w:before="17"/>
       <w:ind w:left="58"/>
     </w:pPr>
+  </w:style>
+  <w:style w:type="character" w:customStyle="1" w:styleId="BodyTextChar">
+    <w:name w:val="Body Text Char"/>
+    <w:basedOn w:val="DefaultParagraphFont"/>
+    <w:link w:val="BodyText"/>
+    <w:uiPriority w:val="1"/>
+    <w:rsid w:val="00B45B90"/>
+    <w:rPr>
+      <w:rFonts w:ascii="Verdana" w:eastAsia="Verdana" w:hAnsi="Verdana" w:cs="Verdana"/>
+      <w:sz w:val="14"/>
+      <w:szCs w:val="14"/>
+    </w:rPr>
   </w:style>
 </w:styles>
 </file>

</xml_diff>